<commit_message>
commit before pulling to office PC
</commit_message>
<xml_diff>
--- a/BOM/Chapter-1.docx
+++ b/BOM/Chapter-1.docx
@@ -6465,75 +6465,1872 @@
     <w:p>
       <w:pPr>
         <w:spacing w:before="100" w:beforeAutospacing="1" w:after="100" w:afterAutospacing="1" w:line="240" w:lineRule="auto"/>
-        <w:rPr>
-          <w:rFonts w:ascii="Times New Roman" w:eastAsia="Times New Roman" w:hAnsi="Times New Roman" w:cs="Times New Roman"/>
-          <w:sz w:val="24"/>
-          <w:szCs w:val="24"/>
-        </w:rPr>
-      </w:pPr>
-      <w:r>
-        <w:rPr>
-          <w:rFonts w:ascii="Times New Roman" w:eastAsia="Times New Roman" w:hAnsi="Times New Roman" w:cs="Times New Roman"/>
-          <w:b/>
-          <w:bCs/>
-          <w:sz w:val="24"/>
-          <w:szCs w:val="24"/>
-        </w:rPr>
-        <w:t>Analogy:</w:t>
-      </w:r>
-      <w:r>
-        <w:rPr>
-          <w:rFonts w:ascii="Times New Roman" w:eastAsia="Times New Roman" w:hAnsi="Times New Roman" w:cs="Times New Roman"/>
-          <w:sz w:val="24"/>
-          <w:szCs w:val="24"/>
-        </w:rPr>
-        <w:t xml:space="preserve"> An Orchestra. The drummer, guitarist, and singer must coordinate. If they play at different speeds, it’s noise, not music. </w:t>
-      </w:r>
-      <w:r>
-        <w:rPr>
-          <w:rFonts w:ascii="Times New Roman" w:eastAsia="Times New Roman" w:hAnsi="Times New Roman" w:cs="Times New Roman"/>
-          <w:b/>
-          <w:bCs/>
-          <w:sz w:val="24"/>
-          <w:szCs w:val="24"/>
-        </w:rPr>
-        <w:t>Relevance:</w:t>
-      </w:r>
-      <w:r>
-        <w:rPr>
-          <w:rFonts w:ascii="Times New Roman" w:eastAsia="Times New Roman" w:hAnsi="Times New Roman" w:cs="Times New Roman"/>
-          <w:sz w:val="24"/>
-          <w:szCs w:val="24"/>
-        </w:rPr>
-        <w:t xml:space="preserve"> In a project, the </w:t>
-      </w:r>
-      <w:proofErr w:type="gramStart"/>
-      <w:r>
-        <w:rPr>
-          <w:rFonts w:ascii="Times New Roman" w:eastAsia="Times New Roman" w:hAnsi="Times New Roman" w:cs="Times New Roman"/>
-          <w:sz w:val="24"/>
-          <w:szCs w:val="24"/>
-        </w:rPr>
-        <w:t>Civil</w:t>
-      </w:r>
-      <w:proofErr w:type="gramEnd"/>
-      <w:r>
-        <w:rPr>
-          <w:rFonts w:ascii="Times New Roman" w:eastAsia="Times New Roman" w:hAnsi="Times New Roman" w:cs="Times New Roman"/>
-          <w:sz w:val="24"/>
-          <w:szCs w:val="24"/>
-        </w:rPr>
-        <w:t xml:space="preserve"> team must finish the foundation before the Mechanical team installs the machine. </w:t>
-      </w:r>
-      <w:r>
-        <w:rPr>
-          <w:rFonts w:ascii="Times New Roman" w:eastAsia="Times New Roman" w:hAnsi="Times New Roman" w:cs="Times New Roman"/>
-          <w:b/>
-          <w:bCs/>
-          <w:sz w:val="24"/>
-          <w:szCs w:val="24"/>
-        </w:rPr>
-        <w:t>Techniques:</w:t>
+        <w:outlineLvl w:val="2"/>
+        <w:rPr>
+          <w:rFonts w:ascii="Times New Roman" w:eastAsia="Times New Roman" w:hAnsi="Times New Roman" w:cs="Times New Roman"/>
+          <w:b/>
+          <w:bCs/>
+          <w:sz w:val="27"/>
+          <w:szCs w:val="27"/>
+        </w:rPr>
+      </w:pPr>
+      <w:r>
+        <w:rPr>
+          <w:rFonts w:ascii="Times New Roman" w:eastAsia="Times New Roman" w:hAnsi="Times New Roman" w:cs="Times New Roman"/>
+          <w:b/>
+          <w:bCs/>
+          <w:sz w:val="27"/>
+          <w:szCs w:val="27"/>
+        </w:rPr>
+        <w:t>Concept:</w:t>
+      </w:r>
+    </w:p>
+    <w:p>
+      <w:pPr>
+        <w:spacing w:before="100" w:beforeAutospacing="1" w:after="100" w:afterAutospacing="1" w:line="240" w:lineRule="auto"/>
+        <w:rPr>
+          <w:rFonts w:ascii="Times New Roman" w:eastAsia="Times New Roman" w:hAnsi="Times New Roman" w:cs="Times New Roman"/>
+          <w:sz w:val="24"/>
+          <w:szCs w:val="24"/>
+        </w:rPr>
+      </w:pPr>
+      <w:r>
+        <w:rPr>
+          <w:rFonts w:ascii="Times New Roman" w:eastAsia="Times New Roman" w:hAnsi="Times New Roman" w:cs="Times New Roman"/>
+          <w:sz w:val="24"/>
+          <w:szCs w:val="24"/>
+        </w:rPr>
+        <w:t>Coordination is often called the "Essence of Management." It is not just a separate function but the force that binds all other functions (Planning, Organizing, Staffing, Directing</w:t>
+      </w:r>
+      <w:r>
+        <w:rPr>
+          <w:rFonts w:ascii="Times New Roman" w:eastAsia="Times New Roman" w:hAnsi="Times New Roman" w:cs="Times New Roman"/>
+          <w:sz w:val="24"/>
+          <w:szCs w:val="24"/>
+        </w:rPr>
+        <w:t>/</w:t>
+      </w:r>
+      <w:r>
+        <w:rPr>
+          <w:rFonts w:ascii="Times New Roman" w:eastAsia="Times New Roman" w:hAnsi="Times New Roman" w:cs="Times New Roman"/>
+          <w:sz w:val="24"/>
+          <w:szCs w:val="24"/>
+        </w:rPr>
+        <w:t xml:space="preserve"> </w:t>
+      </w:r>
+      <w:r>
+        <w:rPr>
+          <w:rFonts w:ascii="Times New Roman" w:eastAsia="Times New Roman" w:hAnsi="Times New Roman" w:cs="Times New Roman"/>
+          <w:sz w:val="24"/>
+          <w:szCs w:val="24"/>
+        </w:rPr>
+        <w:t>Coordinating</w:t>
+      </w:r>
+      <w:r>
+        <w:rPr>
+          <w:rFonts w:ascii="Times New Roman" w:eastAsia="Times New Roman" w:hAnsi="Times New Roman" w:cs="Times New Roman"/>
+          <w:sz w:val="24"/>
+          <w:szCs w:val="24"/>
+        </w:rPr>
+        <w:t>, Controlling) together.</w:t>
+      </w:r>
+    </w:p>
+    <w:p>
+      <w:pPr>
+        <w:spacing w:before="100" w:beforeAutospacing="1" w:after="100" w:afterAutospacing="1" w:line="240" w:lineRule="auto"/>
+        <w:rPr>
+          <w:rFonts w:ascii="Times New Roman" w:eastAsia="Times New Roman" w:hAnsi="Times New Roman" w:cs="Times New Roman"/>
+          <w:sz w:val="24"/>
+          <w:szCs w:val="24"/>
+        </w:rPr>
+      </w:pPr>
+      <w:r>
+        <w:rPr>
+          <w:rFonts w:ascii="Times New Roman" w:eastAsia="Times New Roman" w:hAnsi="Times New Roman" w:cs="Times New Roman"/>
+          <w:sz w:val="24"/>
+          <w:szCs w:val="24"/>
+        </w:rPr>
+        <w:t xml:space="preserve">Imagine a </w:t>
+      </w:r>
+      <w:proofErr w:type="spellStart"/>
+      <w:r>
+        <w:rPr>
+          <w:rFonts w:ascii="Times New Roman" w:eastAsia="Times New Roman" w:hAnsi="Times New Roman" w:cs="Times New Roman"/>
+          <w:b/>
+          <w:bCs/>
+          <w:sz w:val="24"/>
+          <w:szCs w:val="24"/>
+        </w:rPr>
+        <w:t>Himachali</w:t>
+      </w:r>
+      <w:proofErr w:type="spellEnd"/>
+      <w:r>
+        <w:rPr>
+          <w:rFonts w:ascii="Times New Roman" w:eastAsia="Times New Roman" w:hAnsi="Times New Roman" w:cs="Times New Roman"/>
+          <w:b/>
+          <w:bCs/>
+          <w:sz w:val="24"/>
+          <w:szCs w:val="24"/>
+        </w:rPr>
+        <w:t xml:space="preserve"> Folk Dance (</w:t>
+      </w:r>
+      <w:proofErr w:type="spellStart"/>
+      <w:r>
+        <w:rPr>
+          <w:rFonts w:ascii="Times New Roman" w:eastAsia="Times New Roman" w:hAnsi="Times New Roman" w:cs="Times New Roman"/>
+          <w:b/>
+          <w:bCs/>
+          <w:sz w:val="24"/>
+          <w:szCs w:val="24"/>
+        </w:rPr>
+        <w:t>Nati</w:t>
+      </w:r>
+      <w:proofErr w:type="spellEnd"/>
+      <w:r>
+        <w:rPr>
+          <w:rFonts w:ascii="Times New Roman" w:eastAsia="Times New Roman" w:hAnsi="Times New Roman" w:cs="Times New Roman"/>
+          <w:b/>
+          <w:bCs/>
+          <w:sz w:val="24"/>
+          <w:szCs w:val="24"/>
+        </w:rPr>
+        <w:t>)</w:t>
+      </w:r>
+      <w:r>
+        <w:rPr>
+          <w:rFonts w:ascii="Times New Roman" w:eastAsia="Times New Roman" w:hAnsi="Times New Roman" w:cs="Times New Roman"/>
+          <w:sz w:val="24"/>
+          <w:szCs w:val="24"/>
+        </w:rPr>
+        <w:t>. If one dancer moves left while the others move right, the chain breaks, and the rhythm is lost. Even if every dancer is individually talented, the performance fails without synchronization. Similarly, in an organization, coordination ensures that the Marketing department, Production department, and Finance department all move in the same direction at the same time.</w:t>
+      </w:r>
+    </w:p>
+    <w:p>
+      <w:pPr>
+        <w:spacing w:before="100" w:beforeAutospacing="1" w:after="100" w:afterAutospacing="1" w:line="240" w:lineRule="auto"/>
+        <w:outlineLvl w:val="2"/>
+        <w:rPr>
+          <w:rFonts w:ascii="Times New Roman" w:eastAsia="Times New Roman" w:hAnsi="Times New Roman" w:cs="Times New Roman"/>
+          <w:b/>
+          <w:bCs/>
+          <w:sz w:val="27"/>
+          <w:szCs w:val="27"/>
+        </w:rPr>
+      </w:pPr>
+      <w:r>
+        <w:rPr>
+          <w:rFonts w:ascii="Times New Roman" w:eastAsia="Times New Roman" w:hAnsi="Times New Roman" w:cs="Times New Roman"/>
+          <w:b/>
+          <w:bCs/>
+          <w:sz w:val="27"/>
+          <w:szCs w:val="27"/>
+        </w:rPr>
+        <w:t>Formal Definitions by Experts:</w:t>
+      </w:r>
+    </w:p>
+    <w:p>
+      <w:pPr>
+        <w:numPr>
+          <w:ilvl w:val="0"/>
+          <w:numId w:val="45"/>
+        </w:numPr>
+        <w:spacing w:before="100" w:beforeAutospacing="1" w:after="100" w:afterAutospacing="1" w:line="240" w:lineRule="auto"/>
+        <w:rPr>
+          <w:rFonts w:ascii="Times New Roman" w:eastAsia="Times New Roman" w:hAnsi="Times New Roman" w:cs="Times New Roman"/>
+          <w:sz w:val="24"/>
+          <w:szCs w:val="24"/>
+        </w:rPr>
+      </w:pPr>
+      <w:r>
+        <w:rPr>
+          <w:rFonts w:ascii="Times New Roman" w:eastAsia="Times New Roman" w:hAnsi="Times New Roman" w:cs="Times New Roman"/>
+          <w:b/>
+          <w:bCs/>
+          <w:sz w:val="24"/>
+          <w:szCs w:val="24"/>
+        </w:rPr>
+        <w:t>Harold Koontz and Cyril O'Donnell:</w:t>
+      </w:r>
+    </w:p>
+    <w:p>
+      <w:pPr>
+        <w:spacing w:beforeAutospacing="1" w:after="100" w:afterAutospacing="1" w:line="240" w:lineRule="auto"/>
+        <w:ind w:left="1440"/>
+        <w:rPr>
+          <w:rFonts w:ascii="Times New Roman" w:eastAsia="Times New Roman" w:hAnsi="Times New Roman" w:cs="Times New Roman"/>
+          <w:sz w:val="24"/>
+          <w:szCs w:val="24"/>
+        </w:rPr>
+      </w:pPr>
+      <w:r>
+        <w:rPr>
+          <w:rFonts w:ascii="Times New Roman" w:eastAsia="Times New Roman" w:hAnsi="Times New Roman" w:cs="Times New Roman"/>
+          <w:sz w:val="24"/>
+          <w:szCs w:val="24"/>
+        </w:rPr>
+        <w:t xml:space="preserve">"Coordination is the essence of management, for the achievement of harmony of individual efforts towards the accomplishment of group goals." </w:t>
+      </w:r>
+    </w:p>
+    <w:p>
+      <w:pPr>
+        <w:numPr>
+          <w:ilvl w:val="0"/>
+          <w:numId w:val="45"/>
+        </w:numPr>
+        <w:spacing w:before="100" w:beforeAutospacing="1" w:after="100" w:afterAutospacing="1" w:line="240" w:lineRule="auto"/>
+        <w:rPr>
+          <w:rFonts w:ascii="Times New Roman" w:eastAsia="Times New Roman" w:hAnsi="Times New Roman" w:cs="Times New Roman"/>
+          <w:sz w:val="24"/>
+          <w:szCs w:val="24"/>
+        </w:rPr>
+      </w:pPr>
+      <w:r>
+        <w:rPr>
+          <w:rFonts w:ascii="Times New Roman" w:eastAsia="Times New Roman" w:hAnsi="Times New Roman" w:cs="Times New Roman"/>
+          <w:b/>
+          <w:bCs/>
+          <w:sz w:val="24"/>
+          <w:szCs w:val="24"/>
+        </w:rPr>
+        <w:t xml:space="preserve">Henry </w:t>
+      </w:r>
+      <w:proofErr w:type="spellStart"/>
+      <w:r>
+        <w:rPr>
+          <w:rFonts w:ascii="Times New Roman" w:eastAsia="Times New Roman" w:hAnsi="Times New Roman" w:cs="Times New Roman"/>
+          <w:b/>
+          <w:bCs/>
+          <w:sz w:val="24"/>
+          <w:szCs w:val="24"/>
+        </w:rPr>
+        <w:t>Fayol</w:t>
+      </w:r>
+      <w:proofErr w:type="spellEnd"/>
+      <w:r>
+        <w:rPr>
+          <w:rFonts w:ascii="Times New Roman" w:eastAsia="Times New Roman" w:hAnsi="Times New Roman" w:cs="Times New Roman"/>
+          <w:b/>
+          <w:bCs/>
+          <w:sz w:val="24"/>
+          <w:szCs w:val="24"/>
+        </w:rPr>
+        <w:t>:</w:t>
+      </w:r>
+    </w:p>
+    <w:p>
+      <w:pPr>
+        <w:spacing w:beforeAutospacing="1" w:after="100" w:afterAutospacing="1" w:line="240" w:lineRule="auto"/>
+        <w:ind w:left="1440"/>
+        <w:rPr>
+          <w:rFonts w:ascii="Times New Roman" w:eastAsia="Times New Roman" w:hAnsi="Times New Roman" w:cs="Times New Roman"/>
+          <w:sz w:val="24"/>
+          <w:szCs w:val="24"/>
+        </w:rPr>
+      </w:pPr>
+      <w:r>
+        <w:rPr>
+          <w:rFonts w:ascii="Times New Roman" w:eastAsia="Times New Roman" w:hAnsi="Times New Roman" w:cs="Times New Roman"/>
+          <w:sz w:val="24"/>
+          <w:szCs w:val="24"/>
+        </w:rPr>
+        <w:t xml:space="preserve">"To coordinate is to harmonize all the activities of a concern in order to facilitate its working and its success. It is to accord things and actions." </w:t>
+      </w:r>
+    </w:p>
+    <w:p>
+      <w:pPr>
+        <w:numPr>
+          <w:ilvl w:val="0"/>
+          <w:numId w:val="45"/>
+        </w:numPr>
+        <w:spacing w:before="100" w:beforeAutospacing="1" w:after="100" w:afterAutospacing="1" w:line="240" w:lineRule="auto"/>
+        <w:rPr>
+          <w:rFonts w:ascii="Times New Roman" w:eastAsia="Times New Roman" w:hAnsi="Times New Roman" w:cs="Times New Roman"/>
+          <w:sz w:val="24"/>
+          <w:szCs w:val="24"/>
+        </w:rPr>
+      </w:pPr>
+      <w:r>
+        <w:rPr>
+          <w:rFonts w:ascii="Times New Roman" w:eastAsia="Times New Roman" w:hAnsi="Times New Roman" w:cs="Times New Roman"/>
+          <w:b/>
+          <w:bCs/>
+          <w:sz w:val="24"/>
+          <w:szCs w:val="24"/>
+        </w:rPr>
+        <w:t xml:space="preserve">Mooney and </w:t>
+      </w:r>
+      <w:proofErr w:type="spellStart"/>
+      <w:r>
+        <w:rPr>
+          <w:rFonts w:ascii="Times New Roman" w:eastAsia="Times New Roman" w:hAnsi="Times New Roman" w:cs="Times New Roman"/>
+          <w:b/>
+          <w:bCs/>
+          <w:sz w:val="24"/>
+          <w:szCs w:val="24"/>
+        </w:rPr>
+        <w:t>Reiley</w:t>
+      </w:r>
+      <w:proofErr w:type="spellEnd"/>
+      <w:r>
+        <w:rPr>
+          <w:rFonts w:ascii="Times New Roman" w:eastAsia="Times New Roman" w:hAnsi="Times New Roman" w:cs="Times New Roman"/>
+          <w:b/>
+          <w:bCs/>
+          <w:sz w:val="24"/>
+          <w:szCs w:val="24"/>
+        </w:rPr>
+        <w:t>:</w:t>
+      </w:r>
+    </w:p>
+    <w:p>
+      <w:pPr>
+        <w:spacing w:beforeAutospacing="1" w:after="100" w:afterAutospacing="1" w:line="240" w:lineRule="auto"/>
+        <w:ind w:left="1440"/>
+        <w:rPr>
+          <w:rFonts w:ascii="Times New Roman" w:eastAsia="Times New Roman" w:hAnsi="Times New Roman" w:cs="Times New Roman"/>
+          <w:sz w:val="24"/>
+          <w:szCs w:val="24"/>
+        </w:rPr>
+      </w:pPr>
+      <w:r>
+        <w:rPr>
+          <w:rFonts w:ascii="Times New Roman" w:eastAsia="Times New Roman" w:hAnsi="Times New Roman" w:cs="Times New Roman"/>
+          <w:sz w:val="24"/>
+          <w:szCs w:val="24"/>
+        </w:rPr>
+        <w:t>"Coordination is the orderly arrangement of group effort to provide unity of action in the pursuit of a common purpose."</w:t>
+      </w:r>
+    </w:p>
+    <w:p>
+      <w:pPr>
+        <w:spacing w:before="100" w:beforeAutospacing="1" w:after="100" w:afterAutospacing="1" w:line="240" w:lineRule="auto"/>
+        <w:outlineLvl w:val="2"/>
+        <w:rPr>
+          <w:rFonts w:ascii="Times New Roman" w:eastAsia="Times New Roman" w:hAnsi="Times New Roman" w:cs="Times New Roman"/>
+          <w:b/>
+          <w:bCs/>
+          <w:sz w:val="27"/>
+          <w:szCs w:val="27"/>
+        </w:rPr>
+      </w:pPr>
+      <w:r>
+        <w:rPr>
+          <w:rFonts w:ascii="Times New Roman" w:eastAsia="Times New Roman" w:hAnsi="Times New Roman" w:cs="Times New Roman"/>
+          <w:b/>
+          <w:bCs/>
+          <w:sz w:val="27"/>
+          <w:szCs w:val="27"/>
+        </w:rPr>
+        <w:t>Simple Explanation for Students:</w:t>
+      </w:r>
+    </w:p>
+    <w:p>
+      <w:pPr>
+        <w:spacing w:before="100" w:beforeAutospacing="1" w:after="100" w:afterAutospacing="1" w:line="240" w:lineRule="auto"/>
+        <w:rPr>
+          <w:rFonts w:ascii="Times New Roman" w:eastAsia="Times New Roman" w:hAnsi="Times New Roman" w:cs="Times New Roman"/>
+          <w:sz w:val="24"/>
+          <w:szCs w:val="24"/>
+        </w:rPr>
+      </w:pPr>
+      <w:r>
+        <w:rPr>
+          <w:rFonts w:ascii="Times New Roman" w:eastAsia="Times New Roman" w:hAnsi="Times New Roman" w:cs="Times New Roman"/>
+          <w:sz w:val="24"/>
+          <w:szCs w:val="24"/>
+        </w:rPr>
+        <w:t xml:space="preserve">Coordination is the process of </w:t>
+      </w:r>
+      <w:r>
+        <w:rPr>
+          <w:rFonts w:ascii="Times New Roman" w:eastAsia="Times New Roman" w:hAnsi="Times New Roman" w:cs="Times New Roman"/>
+          <w:b/>
+          <w:bCs/>
+          <w:sz w:val="24"/>
+          <w:szCs w:val="24"/>
+        </w:rPr>
+        <w:t>Synchronization</w:t>
+      </w:r>
+      <w:r>
+        <w:rPr>
+          <w:rFonts w:ascii="Times New Roman" w:eastAsia="Times New Roman" w:hAnsi="Times New Roman" w:cs="Times New Roman"/>
+          <w:sz w:val="24"/>
+          <w:szCs w:val="24"/>
+        </w:rPr>
+        <w:t>. It involves:</w:t>
+      </w:r>
+    </w:p>
+    <w:p>
+      <w:pPr>
+        <w:numPr>
+          <w:ilvl w:val="0"/>
+          <w:numId w:val="46"/>
+        </w:numPr>
+        <w:spacing w:before="100" w:beforeAutospacing="1" w:after="100" w:afterAutospacing="1" w:line="240" w:lineRule="auto"/>
+        <w:rPr>
+          <w:rFonts w:ascii="Times New Roman" w:eastAsia="Times New Roman" w:hAnsi="Times New Roman" w:cs="Times New Roman"/>
+          <w:sz w:val="24"/>
+          <w:szCs w:val="24"/>
+        </w:rPr>
+      </w:pPr>
+      <w:r>
+        <w:rPr>
+          <w:rFonts w:ascii="Times New Roman" w:eastAsia="Times New Roman" w:hAnsi="Times New Roman" w:cs="Times New Roman"/>
+          <w:b/>
+          <w:bCs/>
+          <w:sz w:val="24"/>
+          <w:szCs w:val="24"/>
+        </w:rPr>
+        <w:t>Timing:</w:t>
+      </w:r>
+      <w:r>
+        <w:rPr>
+          <w:rFonts w:ascii="Times New Roman" w:eastAsia="Times New Roman" w:hAnsi="Times New Roman" w:cs="Times New Roman"/>
+          <w:sz w:val="24"/>
+          <w:szCs w:val="24"/>
+        </w:rPr>
+        <w:t xml:space="preserve"> Ensuring Task B starts exactly when Task A finishes.</w:t>
+      </w:r>
+    </w:p>
+    <w:p>
+      <w:pPr>
+        <w:numPr>
+          <w:ilvl w:val="0"/>
+          <w:numId w:val="46"/>
+        </w:numPr>
+        <w:spacing w:before="100" w:beforeAutospacing="1" w:after="100" w:afterAutospacing="1" w:line="240" w:lineRule="auto"/>
+        <w:rPr>
+          <w:rFonts w:ascii="Times New Roman" w:eastAsia="Times New Roman" w:hAnsi="Times New Roman" w:cs="Times New Roman"/>
+          <w:sz w:val="24"/>
+          <w:szCs w:val="24"/>
+        </w:rPr>
+      </w:pPr>
+      <w:r>
+        <w:rPr>
+          <w:rFonts w:ascii="Times New Roman" w:eastAsia="Times New Roman" w:hAnsi="Times New Roman" w:cs="Times New Roman"/>
+          <w:b/>
+          <w:bCs/>
+          <w:sz w:val="24"/>
+          <w:szCs w:val="24"/>
+        </w:rPr>
+        <w:t>Balancing:</w:t>
+      </w:r>
+      <w:r>
+        <w:rPr>
+          <w:rFonts w:ascii="Times New Roman" w:eastAsia="Times New Roman" w:hAnsi="Times New Roman" w:cs="Times New Roman"/>
+          <w:sz w:val="24"/>
+          <w:szCs w:val="24"/>
+        </w:rPr>
+        <w:t xml:space="preserve"> Ensuring no department is overworked while another sits idle.</w:t>
+      </w:r>
+    </w:p>
+    <w:p>
+      <w:pPr>
+        <w:numPr>
+          <w:ilvl w:val="0"/>
+          <w:numId w:val="46"/>
+        </w:numPr>
+        <w:spacing w:before="100" w:beforeAutospacing="1" w:after="100" w:afterAutospacing="1" w:line="240" w:lineRule="auto"/>
+        <w:rPr>
+          <w:rFonts w:ascii="Times New Roman" w:eastAsia="Times New Roman" w:hAnsi="Times New Roman" w:cs="Times New Roman"/>
+          <w:sz w:val="24"/>
+          <w:szCs w:val="24"/>
+        </w:rPr>
+      </w:pPr>
+      <w:r>
+        <w:rPr>
+          <w:rFonts w:ascii="Times New Roman" w:eastAsia="Times New Roman" w:hAnsi="Times New Roman" w:cs="Times New Roman"/>
+          <w:b/>
+          <w:bCs/>
+          <w:sz w:val="24"/>
+          <w:szCs w:val="24"/>
+        </w:rPr>
+        <w:t>Integrating:</w:t>
+      </w:r>
+      <w:r>
+        <w:rPr>
+          <w:rFonts w:ascii="Times New Roman" w:eastAsia="Times New Roman" w:hAnsi="Times New Roman" w:cs="Times New Roman"/>
+          <w:sz w:val="24"/>
+          <w:szCs w:val="24"/>
+        </w:rPr>
+        <w:t xml:space="preserve"> combining separate efforts into a single outcome.</w:t>
+      </w:r>
+    </w:p>
+    <w:p>
+      <w:pPr>
+        <w:spacing w:after="0" w:line="240" w:lineRule="auto"/>
+        <w:rPr>
+          <w:rFonts w:ascii="Times New Roman" w:eastAsia="Times New Roman" w:hAnsi="Times New Roman" w:cs="Times New Roman"/>
+          <w:sz w:val="24"/>
+          <w:szCs w:val="24"/>
+        </w:rPr>
+      </w:pPr>
+      <w:r>
+        <w:rPr>
+          <w:rFonts w:ascii="Times New Roman" w:eastAsia="Times New Roman" w:hAnsi="Times New Roman" w:cs="Times New Roman"/>
+          <w:sz w:val="24"/>
+          <w:szCs w:val="24"/>
+        </w:rPr>
+        <w:lastRenderedPageBreak/>
+        <w:pict>
+          <v:rect id="_x0000_i1039" style="width:0;height:1.5pt" o:hralign="center" o:hrstd="t" o:hr="t" fillcolor="#a0a0a0" stroked="f"/>
+        </w:pict>
+      </w:r>
+    </w:p>
+    <w:p>
+      <w:pPr>
+        <w:spacing w:before="100" w:beforeAutospacing="1" w:after="100" w:afterAutospacing="1" w:line="240" w:lineRule="auto"/>
+        <w:outlineLvl w:val="1"/>
+        <w:rPr>
+          <w:rFonts w:ascii="Times New Roman" w:eastAsia="Times New Roman" w:hAnsi="Times New Roman" w:cs="Times New Roman"/>
+          <w:b/>
+          <w:bCs/>
+          <w:sz w:val="36"/>
+          <w:szCs w:val="36"/>
+        </w:rPr>
+      </w:pPr>
+      <w:r>
+        <w:rPr>
+          <w:rFonts w:ascii="Times New Roman" w:eastAsia="Times New Roman" w:hAnsi="Times New Roman" w:cs="Times New Roman"/>
+          <w:b/>
+          <w:bCs/>
+          <w:sz w:val="36"/>
+          <w:szCs w:val="36"/>
+        </w:rPr>
+        <w:t>2. PURPOSE AND IMPORTANCE OF COORDINATION</w:t>
+      </w:r>
+    </w:p>
+    <w:p>
+      <w:pPr>
+        <w:spacing w:before="100" w:beforeAutospacing="1" w:after="100" w:afterAutospacing="1" w:line="240" w:lineRule="auto"/>
+        <w:rPr>
+          <w:rFonts w:ascii="Times New Roman" w:eastAsia="Times New Roman" w:hAnsi="Times New Roman" w:cs="Times New Roman"/>
+          <w:sz w:val="24"/>
+          <w:szCs w:val="24"/>
+        </w:rPr>
+      </w:pPr>
+      <w:r>
+        <w:rPr>
+          <w:rFonts w:ascii="Times New Roman" w:eastAsia="Times New Roman" w:hAnsi="Times New Roman" w:cs="Times New Roman"/>
+          <w:sz w:val="24"/>
+          <w:szCs w:val="24"/>
+        </w:rPr>
+        <w:t>Why is coordination necessary in engineering and management?</w:t>
+      </w:r>
+    </w:p>
+    <w:p>
+      <w:pPr>
+        <w:numPr>
+          <w:ilvl w:val="0"/>
+          <w:numId w:val="47"/>
+        </w:numPr>
+        <w:spacing w:before="100" w:beforeAutospacing="1" w:after="100" w:afterAutospacing="1" w:line="240" w:lineRule="auto"/>
+        <w:rPr>
+          <w:rFonts w:ascii="Times New Roman" w:eastAsia="Times New Roman" w:hAnsi="Times New Roman" w:cs="Times New Roman"/>
+          <w:sz w:val="24"/>
+          <w:szCs w:val="24"/>
+        </w:rPr>
+      </w:pPr>
+      <w:r>
+        <w:rPr>
+          <w:rFonts w:ascii="Times New Roman" w:eastAsia="Times New Roman" w:hAnsi="Times New Roman" w:cs="Times New Roman"/>
+          <w:b/>
+          <w:bCs/>
+          <w:sz w:val="24"/>
+          <w:szCs w:val="24"/>
+        </w:rPr>
+        <w:t>Unity of Action:</w:t>
+      </w:r>
+      <w:r>
+        <w:rPr>
+          <w:rFonts w:ascii="Times New Roman" w:eastAsia="Times New Roman" w:hAnsi="Times New Roman" w:cs="Times New Roman"/>
+          <w:sz w:val="24"/>
+          <w:szCs w:val="24"/>
+        </w:rPr>
+        <w:t xml:space="preserve"> Different departments often have different sub-goals. The Sales team wants to sell more (low price), but the Finance team wants to save money (high price). Coordination reconciles these differences to achieve the main organizational goal.</w:t>
+      </w:r>
+    </w:p>
+    <w:p>
+      <w:pPr>
+        <w:numPr>
+          <w:ilvl w:val="0"/>
+          <w:numId w:val="47"/>
+        </w:numPr>
+        <w:spacing w:before="100" w:beforeAutospacing="1" w:after="100" w:afterAutospacing="1" w:line="240" w:lineRule="auto"/>
+        <w:rPr>
+          <w:rFonts w:ascii="Times New Roman" w:eastAsia="Times New Roman" w:hAnsi="Times New Roman" w:cs="Times New Roman"/>
+          <w:sz w:val="24"/>
+          <w:szCs w:val="24"/>
+        </w:rPr>
+      </w:pPr>
+      <w:r>
+        <w:rPr>
+          <w:rFonts w:ascii="Times New Roman" w:eastAsia="Times New Roman" w:hAnsi="Times New Roman" w:cs="Times New Roman"/>
+          <w:b/>
+          <w:bCs/>
+          <w:sz w:val="24"/>
+          <w:szCs w:val="24"/>
+        </w:rPr>
+        <w:t>Efficiency and Economy:</w:t>
+      </w:r>
+      <w:r>
+        <w:rPr>
+          <w:rFonts w:ascii="Times New Roman" w:eastAsia="Times New Roman" w:hAnsi="Times New Roman" w:cs="Times New Roman"/>
+          <w:sz w:val="24"/>
+          <w:szCs w:val="24"/>
+        </w:rPr>
+        <w:t xml:space="preserve"> It prevents duplication of work. Without coordination, two engineers might order the same spare part for the same machine, wasting money.</w:t>
+      </w:r>
+    </w:p>
+    <w:p>
+      <w:pPr>
+        <w:numPr>
+          <w:ilvl w:val="0"/>
+          <w:numId w:val="47"/>
+        </w:numPr>
+        <w:spacing w:before="100" w:beforeAutospacing="1" w:after="100" w:afterAutospacing="1" w:line="240" w:lineRule="auto"/>
+        <w:rPr>
+          <w:rFonts w:ascii="Times New Roman" w:eastAsia="Times New Roman" w:hAnsi="Times New Roman" w:cs="Times New Roman"/>
+          <w:sz w:val="24"/>
+          <w:szCs w:val="24"/>
+        </w:rPr>
+      </w:pPr>
+      <w:r>
+        <w:rPr>
+          <w:rFonts w:ascii="Times New Roman" w:eastAsia="Times New Roman" w:hAnsi="Times New Roman" w:cs="Times New Roman"/>
+          <w:b/>
+          <w:bCs/>
+          <w:sz w:val="24"/>
+          <w:szCs w:val="24"/>
+        </w:rPr>
+        <w:t>Total Quality Management (TQM):</w:t>
+      </w:r>
+      <w:r>
+        <w:rPr>
+          <w:rFonts w:ascii="Times New Roman" w:eastAsia="Times New Roman" w:hAnsi="Times New Roman" w:cs="Times New Roman"/>
+          <w:sz w:val="24"/>
+          <w:szCs w:val="24"/>
+        </w:rPr>
+        <w:t xml:space="preserve"> As you will learn in Unit 5, quality requires every stage of production to be perfect. Coordination ensures that the quality standards set in the planning stage are actually met on the production floor.</w:t>
+      </w:r>
+    </w:p>
+    <w:p>
+      <w:pPr>
+        <w:numPr>
+          <w:ilvl w:val="0"/>
+          <w:numId w:val="47"/>
+        </w:numPr>
+        <w:spacing w:before="100" w:beforeAutospacing="1" w:after="100" w:afterAutospacing="1" w:line="240" w:lineRule="auto"/>
+        <w:rPr>
+          <w:rFonts w:ascii="Times New Roman" w:eastAsia="Times New Roman" w:hAnsi="Times New Roman" w:cs="Times New Roman"/>
+          <w:sz w:val="24"/>
+          <w:szCs w:val="24"/>
+        </w:rPr>
+      </w:pPr>
+      <w:r>
+        <w:rPr>
+          <w:rFonts w:ascii="Times New Roman" w:eastAsia="Times New Roman" w:hAnsi="Times New Roman" w:cs="Times New Roman"/>
+          <w:b/>
+          <w:bCs/>
+          <w:sz w:val="24"/>
+          <w:szCs w:val="24"/>
+        </w:rPr>
+        <w:t>Handling Interdependence:</w:t>
+      </w:r>
+      <w:r>
+        <w:rPr>
+          <w:rFonts w:ascii="Times New Roman" w:eastAsia="Times New Roman" w:hAnsi="Times New Roman" w:cs="Times New Roman"/>
+          <w:sz w:val="24"/>
+          <w:szCs w:val="24"/>
+        </w:rPr>
+        <w:t xml:space="preserve"> In a </w:t>
+      </w:r>
+      <w:r>
+        <w:rPr>
+          <w:rFonts w:ascii="Times New Roman" w:eastAsia="Times New Roman" w:hAnsi="Times New Roman" w:cs="Times New Roman"/>
+          <w:b/>
+          <w:bCs/>
+          <w:sz w:val="24"/>
+          <w:szCs w:val="24"/>
+        </w:rPr>
+        <w:t xml:space="preserve">Hydro-Electric Project (e.g., </w:t>
+      </w:r>
+      <w:proofErr w:type="spellStart"/>
+      <w:r>
+        <w:rPr>
+          <w:rFonts w:ascii="Times New Roman" w:eastAsia="Times New Roman" w:hAnsi="Times New Roman" w:cs="Times New Roman"/>
+          <w:b/>
+          <w:bCs/>
+          <w:sz w:val="24"/>
+          <w:szCs w:val="24"/>
+        </w:rPr>
+        <w:t>Nathpa</w:t>
+      </w:r>
+      <w:proofErr w:type="spellEnd"/>
+      <w:r>
+        <w:rPr>
+          <w:rFonts w:ascii="Times New Roman" w:eastAsia="Times New Roman" w:hAnsi="Times New Roman" w:cs="Times New Roman"/>
+          <w:b/>
+          <w:bCs/>
+          <w:sz w:val="24"/>
+          <w:szCs w:val="24"/>
+        </w:rPr>
+        <w:t xml:space="preserve"> </w:t>
+      </w:r>
+      <w:proofErr w:type="spellStart"/>
+      <w:r>
+        <w:rPr>
+          <w:rFonts w:ascii="Times New Roman" w:eastAsia="Times New Roman" w:hAnsi="Times New Roman" w:cs="Times New Roman"/>
+          <w:b/>
+          <w:bCs/>
+          <w:sz w:val="24"/>
+          <w:szCs w:val="24"/>
+        </w:rPr>
+        <w:t>Jhakri</w:t>
+      </w:r>
+      <w:proofErr w:type="spellEnd"/>
+      <w:r>
+        <w:rPr>
+          <w:rFonts w:ascii="Times New Roman" w:eastAsia="Times New Roman" w:hAnsi="Times New Roman" w:cs="Times New Roman"/>
+          <w:b/>
+          <w:bCs/>
+          <w:sz w:val="24"/>
+          <w:szCs w:val="24"/>
+        </w:rPr>
+        <w:t>)</w:t>
+      </w:r>
+      <w:r>
+        <w:rPr>
+          <w:rFonts w:ascii="Times New Roman" w:eastAsia="Times New Roman" w:hAnsi="Times New Roman" w:cs="Times New Roman"/>
+          <w:sz w:val="24"/>
+          <w:szCs w:val="24"/>
+        </w:rPr>
+        <w:t>, the electrical generation team cannot start work until the civil engineering team finishes the tunnel and dam. Coordination manages this dependency.</w:t>
+      </w:r>
+    </w:p>
+    <w:p>
+      <w:pPr>
+        <w:spacing w:after="0" w:line="240" w:lineRule="auto"/>
+        <w:rPr>
+          <w:rFonts w:ascii="Times New Roman" w:eastAsia="Times New Roman" w:hAnsi="Times New Roman" w:cs="Times New Roman"/>
+          <w:sz w:val="24"/>
+          <w:szCs w:val="24"/>
+        </w:rPr>
+      </w:pPr>
+      <w:r>
+        <w:rPr>
+          <w:rFonts w:ascii="Times New Roman" w:eastAsia="Times New Roman" w:hAnsi="Times New Roman" w:cs="Times New Roman"/>
+          <w:sz w:val="24"/>
+          <w:szCs w:val="24"/>
+        </w:rPr>
+        <w:pict>
+          <v:rect id="_x0000_i1040" style="width:0;height:1.5pt" o:hralign="center" o:hrstd="t" o:hr="t" fillcolor="#a0a0a0" stroked="f"/>
+        </w:pict>
+      </w:r>
+    </w:p>
+    <w:p>
+      <w:pPr>
+        <w:spacing w:before="100" w:beforeAutospacing="1" w:after="100" w:afterAutospacing="1" w:line="240" w:lineRule="auto"/>
+        <w:outlineLvl w:val="1"/>
+        <w:rPr>
+          <w:rFonts w:ascii="Times New Roman" w:eastAsia="Times New Roman" w:hAnsi="Times New Roman" w:cs="Times New Roman"/>
+          <w:b/>
+          <w:bCs/>
+          <w:sz w:val="36"/>
+          <w:szCs w:val="36"/>
+        </w:rPr>
+      </w:pPr>
+      <w:r>
+        <w:rPr>
+          <w:rFonts w:ascii="Times New Roman" w:eastAsia="Times New Roman" w:hAnsi="Times New Roman" w:cs="Times New Roman"/>
+          <w:b/>
+          <w:bCs/>
+          <w:sz w:val="36"/>
+          <w:szCs w:val="36"/>
+        </w:rPr>
+        <w:t>3. STEPS / TECHNIQUES FOR EFFECTIVE COORDINATION</w:t>
+      </w:r>
+    </w:p>
+    <w:p>
+      <w:pPr>
+        <w:spacing w:before="100" w:beforeAutospacing="1" w:after="100" w:afterAutospacing="1" w:line="240" w:lineRule="auto"/>
+        <w:rPr>
+          <w:rFonts w:ascii="Times New Roman" w:eastAsia="Times New Roman" w:hAnsi="Times New Roman" w:cs="Times New Roman"/>
+          <w:sz w:val="24"/>
+          <w:szCs w:val="24"/>
+        </w:rPr>
+      </w:pPr>
+      <w:r>
+        <w:rPr>
+          <w:rFonts w:ascii="Times New Roman" w:eastAsia="Times New Roman" w:hAnsi="Times New Roman" w:cs="Times New Roman"/>
+          <w:sz w:val="24"/>
+          <w:szCs w:val="24"/>
+        </w:rPr>
+        <w:t>According to your syllabus, the following techniques are used to achieve coordination:</w:t>
+      </w:r>
+    </w:p>
+    <w:p>
+      <w:pPr>
+        <w:spacing w:before="100" w:beforeAutospacing="1" w:after="100" w:afterAutospacing="1" w:line="240" w:lineRule="auto"/>
+        <w:outlineLvl w:val="2"/>
+        <w:rPr>
+          <w:rFonts w:ascii="Times New Roman" w:eastAsia="Times New Roman" w:hAnsi="Times New Roman" w:cs="Times New Roman"/>
+          <w:b/>
+          <w:bCs/>
+          <w:sz w:val="27"/>
+          <w:szCs w:val="27"/>
+        </w:rPr>
+      </w:pPr>
+      <w:r>
+        <w:rPr>
+          <w:rFonts w:ascii="Times New Roman" w:eastAsia="Times New Roman" w:hAnsi="Times New Roman" w:cs="Times New Roman"/>
+          <w:b/>
+          <w:bCs/>
+          <w:sz w:val="27"/>
+          <w:szCs w:val="27"/>
+        </w:rPr>
+        <w:t>A. Clear Communication:</w:t>
+      </w:r>
+    </w:p>
+    <w:p>
+      <w:pPr>
+        <w:numPr>
+          <w:ilvl w:val="0"/>
+          <w:numId w:val="48"/>
+        </w:numPr>
+        <w:spacing w:before="100" w:beforeAutospacing="1" w:after="100" w:afterAutospacing="1" w:line="240" w:lineRule="auto"/>
+        <w:rPr>
+          <w:rFonts w:ascii="Times New Roman" w:eastAsia="Times New Roman" w:hAnsi="Times New Roman" w:cs="Times New Roman"/>
+          <w:sz w:val="24"/>
+          <w:szCs w:val="24"/>
+        </w:rPr>
+      </w:pPr>
+      <w:r>
+        <w:rPr>
+          <w:rFonts w:ascii="Times New Roman" w:eastAsia="Times New Roman" w:hAnsi="Times New Roman" w:cs="Times New Roman"/>
+          <w:b/>
+          <w:bCs/>
+          <w:sz w:val="24"/>
+          <w:szCs w:val="24"/>
+        </w:rPr>
+        <w:t>Description:</w:t>
+      </w:r>
+      <w:r>
+        <w:rPr>
+          <w:rFonts w:ascii="Times New Roman" w:eastAsia="Times New Roman" w:hAnsi="Times New Roman" w:cs="Times New Roman"/>
+          <w:sz w:val="24"/>
+          <w:szCs w:val="24"/>
+        </w:rPr>
+        <w:t xml:space="preserve"> The manager must ensure that instructions are understood clearly.</w:t>
+      </w:r>
+    </w:p>
+    <w:p>
+      <w:pPr>
+        <w:numPr>
+          <w:ilvl w:val="0"/>
+          <w:numId w:val="48"/>
+        </w:numPr>
+        <w:spacing w:before="100" w:beforeAutospacing="1" w:after="100" w:afterAutospacing="1" w:line="240" w:lineRule="auto"/>
+        <w:rPr>
+          <w:rFonts w:ascii="Times New Roman" w:eastAsia="Times New Roman" w:hAnsi="Times New Roman" w:cs="Times New Roman"/>
+          <w:sz w:val="24"/>
+          <w:szCs w:val="24"/>
+        </w:rPr>
+      </w:pPr>
+      <w:r>
+        <w:rPr>
+          <w:rFonts w:ascii="Times New Roman" w:eastAsia="Times New Roman" w:hAnsi="Times New Roman" w:cs="Times New Roman"/>
+          <w:b/>
+          <w:bCs/>
+          <w:sz w:val="24"/>
+          <w:szCs w:val="24"/>
+        </w:rPr>
+        <w:t>Example:</w:t>
+      </w:r>
+      <w:r>
+        <w:rPr>
+          <w:rFonts w:ascii="Times New Roman" w:eastAsia="Times New Roman" w:hAnsi="Times New Roman" w:cs="Times New Roman"/>
+          <w:sz w:val="24"/>
+          <w:szCs w:val="24"/>
+        </w:rPr>
+        <w:t xml:space="preserve"> If a Junior Engineer (JE) tells a contractor to "bring good cement," it is vague. Coordination requires specific communication: "Bring 50 bags of ACC Gold Grade 43 cement by Tuesday morning."</w:t>
+      </w:r>
+    </w:p>
+    <w:p>
+      <w:pPr>
+        <w:spacing w:before="100" w:beforeAutospacing="1" w:after="100" w:afterAutospacing="1" w:line="240" w:lineRule="auto"/>
+        <w:outlineLvl w:val="2"/>
+        <w:rPr>
+          <w:rFonts w:ascii="Times New Roman" w:eastAsia="Times New Roman" w:hAnsi="Times New Roman" w:cs="Times New Roman"/>
+          <w:b/>
+          <w:bCs/>
+          <w:sz w:val="27"/>
+          <w:szCs w:val="27"/>
+        </w:rPr>
+      </w:pPr>
+      <w:r>
+        <w:rPr>
+          <w:rFonts w:ascii="Times New Roman" w:eastAsia="Times New Roman" w:hAnsi="Times New Roman" w:cs="Times New Roman"/>
+          <w:b/>
+          <w:bCs/>
+          <w:sz w:val="27"/>
+          <w:szCs w:val="27"/>
+        </w:rPr>
+        <w:t>B. Standard Operating Procedures (SOPs):</w:t>
+      </w:r>
+    </w:p>
+    <w:p>
+      <w:pPr>
+        <w:numPr>
+          <w:ilvl w:val="0"/>
+          <w:numId w:val="49"/>
+        </w:numPr>
+        <w:spacing w:before="100" w:beforeAutospacing="1" w:after="100" w:afterAutospacing="1" w:line="240" w:lineRule="auto"/>
+        <w:rPr>
+          <w:rFonts w:ascii="Times New Roman" w:eastAsia="Times New Roman" w:hAnsi="Times New Roman" w:cs="Times New Roman"/>
+          <w:sz w:val="24"/>
+          <w:szCs w:val="24"/>
+        </w:rPr>
+      </w:pPr>
+      <w:r>
+        <w:rPr>
+          <w:rFonts w:ascii="Times New Roman" w:eastAsia="Times New Roman" w:hAnsi="Times New Roman" w:cs="Times New Roman"/>
+          <w:b/>
+          <w:bCs/>
+          <w:sz w:val="24"/>
+          <w:szCs w:val="24"/>
+        </w:rPr>
+        <w:t>Description:</w:t>
+      </w:r>
+      <w:r>
+        <w:rPr>
+          <w:rFonts w:ascii="Times New Roman" w:eastAsia="Times New Roman" w:hAnsi="Times New Roman" w:cs="Times New Roman"/>
+          <w:sz w:val="24"/>
+          <w:szCs w:val="24"/>
+        </w:rPr>
+        <w:t xml:space="preserve"> Written rules that tell everyone exactly what to do in routine situations. This reduces confusion.</w:t>
+      </w:r>
+    </w:p>
+    <w:p>
+      <w:pPr>
+        <w:numPr>
+          <w:ilvl w:val="0"/>
+          <w:numId w:val="49"/>
+        </w:numPr>
+        <w:spacing w:before="100" w:beforeAutospacing="1" w:after="100" w:afterAutospacing="1" w:line="240" w:lineRule="auto"/>
+        <w:rPr>
+          <w:rFonts w:ascii="Times New Roman" w:eastAsia="Times New Roman" w:hAnsi="Times New Roman" w:cs="Times New Roman"/>
+          <w:sz w:val="24"/>
+          <w:szCs w:val="24"/>
+        </w:rPr>
+      </w:pPr>
+      <w:r>
+        <w:rPr>
+          <w:rFonts w:ascii="Times New Roman" w:eastAsia="Times New Roman" w:hAnsi="Times New Roman" w:cs="Times New Roman"/>
+          <w:b/>
+          <w:bCs/>
+          <w:sz w:val="24"/>
+          <w:szCs w:val="24"/>
+        </w:rPr>
+        <w:t>Example:</w:t>
+      </w:r>
+      <w:r>
+        <w:rPr>
+          <w:rFonts w:ascii="Times New Roman" w:eastAsia="Times New Roman" w:hAnsi="Times New Roman" w:cs="Times New Roman"/>
+          <w:sz w:val="24"/>
+          <w:szCs w:val="24"/>
+        </w:rPr>
+        <w:t xml:space="preserve"> In an </w:t>
+      </w:r>
+      <w:r>
+        <w:rPr>
+          <w:rFonts w:ascii="Times New Roman" w:eastAsia="Times New Roman" w:hAnsi="Times New Roman" w:cs="Times New Roman"/>
+          <w:b/>
+          <w:bCs/>
+          <w:sz w:val="24"/>
+          <w:szCs w:val="24"/>
+        </w:rPr>
+        <w:t>HRTC Workshop</w:t>
+      </w:r>
+      <w:r>
+        <w:rPr>
+          <w:rFonts w:ascii="Times New Roman" w:eastAsia="Times New Roman" w:hAnsi="Times New Roman" w:cs="Times New Roman"/>
+          <w:sz w:val="24"/>
+          <w:szCs w:val="24"/>
+        </w:rPr>
+        <w:t xml:space="preserve">, there is an SOP for servicing a bus: </w:t>
+      </w:r>
+      <w:r>
+        <w:rPr>
+          <w:rFonts w:ascii="Times New Roman" w:eastAsia="Times New Roman" w:hAnsi="Times New Roman" w:cs="Times New Roman"/>
+          <w:i/>
+          <w:iCs/>
+          <w:sz w:val="24"/>
+          <w:szCs w:val="24"/>
+        </w:rPr>
+        <w:t>1. Drain Oil -&gt; 2. Check Brakes -&gt; 3. Clean Filter.</w:t>
+      </w:r>
+      <w:r>
+        <w:rPr>
+          <w:rFonts w:ascii="Times New Roman" w:eastAsia="Times New Roman" w:hAnsi="Times New Roman" w:cs="Times New Roman"/>
+          <w:sz w:val="24"/>
+          <w:szCs w:val="24"/>
+        </w:rPr>
+        <w:t xml:space="preserve"> Because the steps are written, the mechanic and supervisor are automatically coordinated without talking.</w:t>
+      </w:r>
+    </w:p>
+    <w:p>
+      <w:pPr>
+        <w:spacing w:before="100" w:beforeAutospacing="1" w:after="100" w:afterAutospacing="1" w:line="240" w:lineRule="auto"/>
+        <w:outlineLvl w:val="2"/>
+        <w:rPr>
+          <w:rFonts w:ascii="Times New Roman" w:eastAsia="Times New Roman" w:hAnsi="Times New Roman" w:cs="Times New Roman"/>
+          <w:b/>
+          <w:bCs/>
+          <w:sz w:val="27"/>
+          <w:szCs w:val="27"/>
+        </w:rPr>
+      </w:pPr>
+      <w:r>
+        <w:rPr>
+          <w:rFonts w:ascii="Times New Roman" w:eastAsia="Times New Roman" w:hAnsi="Times New Roman" w:cs="Times New Roman"/>
+          <w:b/>
+          <w:bCs/>
+          <w:sz w:val="27"/>
+          <w:szCs w:val="27"/>
+        </w:rPr>
+        <w:t>C. Regular Meetings:</w:t>
+      </w:r>
+    </w:p>
+    <w:p>
+      <w:pPr>
+        <w:numPr>
+          <w:ilvl w:val="0"/>
+          <w:numId w:val="50"/>
+        </w:numPr>
+        <w:spacing w:before="100" w:beforeAutospacing="1" w:after="100" w:afterAutospacing="1" w:line="240" w:lineRule="auto"/>
+        <w:rPr>
+          <w:rFonts w:ascii="Times New Roman" w:eastAsia="Times New Roman" w:hAnsi="Times New Roman" w:cs="Times New Roman"/>
+          <w:sz w:val="24"/>
+          <w:szCs w:val="24"/>
+        </w:rPr>
+      </w:pPr>
+      <w:r>
+        <w:rPr>
+          <w:rFonts w:ascii="Times New Roman" w:eastAsia="Times New Roman" w:hAnsi="Times New Roman" w:cs="Times New Roman"/>
+          <w:b/>
+          <w:bCs/>
+          <w:sz w:val="24"/>
+          <w:szCs w:val="24"/>
+        </w:rPr>
+        <w:t>Description:</w:t>
+      </w:r>
+      <w:r>
+        <w:rPr>
+          <w:rFonts w:ascii="Times New Roman" w:eastAsia="Times New Roman" w:hAnsi="Times New Roman" w:cs="Times New Roman"/>
+          <w:sz w:val="24"/>
+          <w:szCs w:val="24"/>
+        </w:rPr>
+        <w:t xml:space="preserve"> Face-to-face discussions to resolve conflicts and update progress.</w:t>
+      </w:r>
+    </w:p>
+    <w:p>
+      <w:pPr>
+        <w:numPr>
+          <w:ilvl w:val="0"/>
+          <w:numId w:val="50"/>
+        </w:numPr>
+        <w:spacing w:before="100" w:beforeAutospacing="1" w:after="100" w:afterAutospacing="1" w:line="240" w:lineRule="auto"/>
+        <w:rPr>
+          <w:rFonts w:ascii="Times New Roman" w:eastAsia="Times New Roman" w:hAnsi="Times New Roman" w:cs="Times New Roman"/>
+          <w:sz w:val="24"/>
+          <w:szCs w:val="24"/>
+        </w:rPr>
+      </w:pPr>
+      <w:r>
+        <w:rPr>
+          <w:rFonts w:ascii="Times New Roman" w:eastAsia="Times New Roman" w:hAnsi="Times New Roman" w:cs="Times New Roman"/>
+          <w:b/>
+          <w:bCs/>
+          <w:sz w:val="24"/>
+          <w:szCs w:val="24"/>
+        </w:rPr>
+        <w:lastRenderedPageBreak/>
+        <w:t>Example:</w:t>
+      </w:r>
+      <w:r>
+        <w:rPr>
+          <w:rFonts w:ascii="Times New Roman" w:eastAsia="Times New Roman" w:hAnsi="Times New Roman" w:cs="Times New Roman"/>
+          <w:sz w:val="24"/>
+          <w:szCs w:val="24"/>
+        </w:rPr>
+        <w:t xml:space="preserve"> A "Monday Morning Site Meeting" at a construction site where the Electrician, Plumber, and Mason discuss their schedule for the week so they don't get in each other's way.</w:t>
+      </w:r>
+    </w:p>
+    <w:p>
+      <w:pPr>
+        <w:spacing w:before="100" w:beforeAutospacing="1" w:after="100" w:afterAutospacing="1" w:line="240" w:lineRule="auto"/>
+        <w:outlineLvl w:val="2"/>
+        <w:rPr>
+          <w:rFonts w:ascii="Times New Roman" w:eastAsia="Times New Roman" w:hAnsi="Times New Roman" w:cs="Times New Roman"/>
+          <w:b/>
+          <w:bCs/>
+          <w:sz w:val="27"/>
+          <w:szCs w:val="27"/>
+        </w:rPr>
+      </w:pPr>
+      <w:r>
+        <w:rPr>
+          <w:rFonts w:ascii="Times New Roman" w:eastAsia="Times New Roman" w:hAnsi="Times New Roman" w:cs="Times New Roman"/>
+          <w:b/>
+          <w:bCs/>
+          <w:sz w:val="27"/>
+          <w:szCs w:val="27"/>
+        </w:rPr>
+        <w:t>D. Use of Committees:</w:t>
+      </w:r>
+    </w:p>
+    <w:p>
+      <w:pPr>
+        <w:numPr>
+          <w:ilvl w:val="0"/>
+          <w:numId w:val="51"/>
+        </w:numPr>
+        <w:spacing w:before="100" w:beforeAutospacing="1" w:after="100" w:afterAutospacing="1" w:line="240" w:lineRule="auto"/>
+        <w:rPr>
+          <w:rFonts w:ascii="Times New Roman" w:eastAsia="Times New Roman" w:hAnsi="Times New Roman" w:cs="Times New Roman"/>
+          <w:sz w:val="24"/>
+          <w:szCs w:val="24"/>
+        </w:rPr>
+      </w:pPr>
+      <w:r>
+        <w:rPr>
+          <w:rFonts w:ascii="Times New Roman" w:eastAsia="Times New Roman" w:hAnsi="Times New Roman" w:cs="Times New Roman"/>
+          <w:b/>
+          <w:bCs/>
+          <w:sz w:val="24"/>
+          <w:szCs w:val="24"/>
+        </w:rPr>
+        <w:t>Description:</w:t>
+      </w:r>
+      <w:r>
+        <w:rPr>
+          <w:rFonts w:ascii="Times New Roman" w:eastAsia="Times New Roman" w:hAnsi="Times New Roman" w:cs="Times New Roman"/>
+          <w:sz w:val="24"/>
+          <w:szCs w:val="24"/>
+        </w:rPr>
+        <w:t xml:space="preserve"> Groups created to handle specific problems involving multiple departments.</w:t>
+      </w:r>
+    </w:p>
+    <w:p>
+      <w:pPr>
+        <w:numPr>
+          <w:ilvl w:val="0"/>
+          <w:numId w:val="51"/>
+        </w:numPr>
+        <w:spacing w:before="100" w:beforeAutospacing="1" w:after="100" w:afterAutospacing="1" w:line="240" w:lineRule="auto"/>
+        <w:rPr>
+          <w:rFonts w:ascii="Times New Roman" w:eastAsia="Times New Roman" w:hAnsi="Times New Roman" w:cs="Times New Roman"/>
+          <w:sz w:val="24"/>
+          <w:szCs w:val="24"/>
+        </w:rPr>
+      </w:pPr>
+      <w:r>
+        <w:rPr>
+          <w:rFonts w:ascii="Times New Roman" w:eastAsia="Times New Roman" w:hAnsi="Times New Roman" w:cs="Times New Roman"/>
+          <w:b/>
+          <w:bCs/>
+          <w:sz w:val="24"/>
+          <w:szCs w:val="24"/>
+        </w:rPr>
+        <w:t>Example:</w:t>
+      </w:r>
+      <w:r>
+        <w:rPr>
+          <w:rFonts w:ascii="Times New Roman" w:eastAsia="Times New Roman" w:hAnsi="Times New Roman" w:cs="Times New Roman"/>
+          <w:sz w:val="24"/>
+          <w:szCs w:val="24"/>
+        </w:rPr>
+        <w:t xml:space="preserve"> A "Safety Committee" in a factory in </w:t>
+      </w:r>
+      <w:proofErr w:type="spellStart"/>
+      <w:r>
+        <w:rPr>
+          <w:rFonts w:ascii="Times New Roman" w:eastAsia="Times New Roman" w:hAnsi="Times New Roman" w:cs="Times New Roman"/>
+          <w:sz w:val="24"/>
+          <w:szCs w:val="24"/>
+        </w:rPr>
+        <w:t>Baddi</w:t>
+      </w:r>
+      <w:proofErr w:type="spellEnd"/>
+      <w:r>
+        <w:rPr>
+          <w:rFonts w:ascii="Times New Roman" w:eastAsia="Times New Roman" w:hAnsi="Times New Roman" w:cs="Times New Roman"/>
+          <w:sz w:val="24"/>
+          <w:szCs w:val="24"/>
+        </w:rPr>
+        <w:t xml:space="preserve"> includes members from Production, HR, and Maintenance to ensure the entire factory is safe.</w:t>
+      </w:r>
+    </w:p>
+    <w:p>
+      <w:pPr>
+        <w:spacing w:after="0" w:line="240" w:lineRule="auto"/>
+        <w:rPr>
+          <w:rFonts w:ascii="Times New Roman" w:eastAsia="Times New Roman" w:hAnsi="Times New Roman" w:cs="Times New Roman"/>
+          <w:sz w:val="24"/>
+          <w:szCs w:val="24"/>
+        </w:rPr>
+      </w:pPr>
+      <w:r>
+        <w:rPr>
+          <w:rFonts w:ascii="Times New Roman" w:eastAsia="Times New Roman" w:hAnsi="Times New Roman" w:cs="Times New Roman"/>
+          <w:sz w:val="24"/>
+          <w:szCs w:val="24"/>
+        </w:rPr>
+        <w:pict>
+          <v:rect id="_x0000_i1041" style="width:0;height:1.5pt" o:hralign="center" o:hrstd="t" o:hr="t" fillcolor="#a0a0a0" stroked="f"/>
+        </w:pict>
+      </w:r>
+    </w:p>
+    <w:p>
+      <w:pPr>
+        <w:spacing w:before="100" w:beforeAutospacing="1" w:after="100" w:afterAutospacing="1" w:line="240" w:lineRule="auto"/>
+        <w:outlineLvl w:val="1"/>
+        <w:rPr>
+          <w:rFonts w:ascii="Times New Roman" w:eastAsia="Times New Roman" w:hAnsi="Times New Roman" w:cs="Times New Roman"/>
+          <w:b/>
+          <w:bCs/>
+          <w:sz w:val="36"/>
+          <w:szCs w:val="36"/>
+        </w:rPr>
+      </w:pPr>
+      <w:r>
+        <w:rPr>
+          <w:rFonts w:ascii="Times New Roman" w:eastAsia="Times New Roman" w:hAnsi="Times New Roman" w:cs="Times New Roman"/>
+          <w:b/>
+          <w:bCs/>
+          <w:sz w:val="36"/>
+          <w:szCs w:val="36"/>
+        </w:rPr>
+        <w:t>4. ILLUSTRATIVE EXAMPLE (Himachal Context)</w:t>
+      </w:r>
+    </w:p>
+    <w:p>
+      <w:pPr>
+        <w:spacing w:before="100" w:beforeAutospacing="1" w:after="100" w:afterAutospacing="1" w:line="240" w:lineRule="auto"/>
+        <w:outlineLvl w:val="2"/>
+        <w:rPr>
+          <w:rFonts w:ascii="Times New Roman" w:eastAsia="Times New Roman" w:hAnsi="Times New Roman" w:cs="Times New Roman"/>
+          <w:b/>
+          <w:bCs/>
+          <w:sz w:val="27"/>
+          <w:szCs w:val="27"/>
+        </w:rPr>
+      </w:pPr>
+      <w:r>
+        <w:rPr>
+          <w:rFonts w:ascii="Times New Roman" w:eastAsia="Times New Roman" w:hAnsi="Times New Roman" w:cs="Times New Roman"/>
+          <w:b/>
+          <w:bCs/>
+          <w:sz w:val="27"/>
+          <w:szCs w:val="27"/>
+        </w:rPr>
+        <w:t>Case: The Wedding "</w:t>
+      </w:r>
+      <w:proofErr w:type="spellStart"/>
+      <w:r>
+        <w:rPr>
+          <w:rFonts w:ascii="Times New Roman" w:eastAsia="Times New Roman" w:hAnsi="Times New Roman" w:cs="Times New Roman"/>
+          <w:b/>
+          <w:bCs/>
+          <w:sz w:val="27"/>
+          <w:szCs w:val="27"/>
+        </w:rPr>
+        <w:t>Dham</w:t>
+      </w:r>
+      <w:proofErr w:type="spellEnd"/>
+      <w:r>
+        <w:rPr>
+          <w:rFonts w:ascii="Times New Roman" w:eastAsia="Times New Roman" w:hAnsi="Times New Roman" w:cs="Times New Roman"/>
+          <w:b/>
+          <w:bCs/>
+          <w:sz w:val="27"/>
+          <w:szCs w:val="27"/>
+        </w:rPr>
+        <w:t>" (Feast)</w:t>
+      </w:r>
+    </w:p>
+    <w:p>
+      <w:pPr>
+        <w:spacing w:before="100" w:beforeAutospacing="1" w:after="100" w:afterAutospacing="1" w:line="240" w:lineRule="auto"/>
+        <w:rPr>
+          <w:rFonts w:ascii="Times New Roman" w:eastAsia="Times New Roman" w:hAnsi="Times New Roman" w:cs="Times New Roman"/>
+          <w:sz w:val="24"/>
+          <w:szCs w:val="24"/>
+        </w:rPr>
+      </w:pPr>
+      <w:r>
+        <w:rPr>
+          <w:rFonts w:ascii="Times New Roman" w:eastAsia="Times New Roman" w:hAnsi="Times New Roman" w:cs="Times New Roman"/>
+          <w:sz w:val="24"/>
+          <w:szCs w:val="24"/>
+        </w:rPr>
+        <w:t xml:space="preserve">To explain coordination to students, use the local example of a </w:t>
+      </w:r>
+      <w:proofErr w:type="spellStart"/>
+      <w:r>
+        <w:rPr>
+          <w:rFonts w:ascii="Times New Roman" w:eastAsia="Times New Roman" w:hAnsi="Times New Roman" w:cs="Times New Roman"/>
+          <w:b/>
+          <w:bCs/>
+          <w:sz w:val="24"/>
+          <w:szCs w:val="24"/>
+        </w:rPr>
+        <w:t>Dham</w:t>
+      </w:r>
+      <w:proofErr w:type="spellEnd"/>
+      <w:r>
+        <w:rPr>
+          <w:rFonts w:ascii="Times New Roman" w:eastAsia="Times New Roman" w:hAnsi="Times New Roman" w:cs="Times New Roman"/>
+          <w:sz w:val="24"/>
+          <w:szCs w:val="24"/>
+        </w:rPr>
+        <w:t>.</w:t>
+      </w:r>
+    </w:p>
+    <w:p>
+      <w:pPr>
+        <w:numPr>
+          <w:ilvl w:val="0"/>
+          <w:numId w:val="52"/>
+        </w:numPr>
+        <w:spacing w:before="100" w:beforeAutospacing="1" w:after="100" w:afterAutospacing="1" w:line="240" w:lineRule="auto"/>
+        <w:rPr>
+          <w:rFonts w:ascii="Times New Roman" w:eastAsia="Times New Roman" w:hAnsi="Times New Roman" w:cs="Times New Roman"/>
+          <w:sz w:val="24"/>
+          <w:szCs w:val="24"/>
+        </w:rPr>
+      </w:pPr>
+      <w:r>
+        <w:rPr>
+          <w:rFonts w:ascii="Times New Roman" w:eastAsia="Times New Roman" w:hAnsi="Times New Roman" w:cs="Times New Roman"/>
+          <w:b/>
+          <w:bCs/>
+          <w:sz w:val="24"/>
+          <w:szCs w:val="24"/>
+        </w:rPr>
+        <w:t>The Goal:</w:t>
+      </w:r>
+      <w:r>
+        <w:rPr>
+          <w:rFonts w:ascii="Times New Roman" w:eastAsia="Times New Roman" w:hAnsi="Times New Roman" w:cs="Times New Roman"/>
+          <w:sz w:val="24"/>
+          <w:szCs w:val="24"/>
+        </w:rPr>
+        <w:t xml:space="preserve"> Feed 500 guests by 1:00 PM.</w:t>
+      </w:r>
+    </w:p>
+    <w:p>
+      <w:pPr>
+        <w:numPr>
+          <w:ilvl w:val="0"/>
+          <w:numId w:val="52"/>
+        </w:numPr>
+        <w:spacing w:before="100" w:beforeAutospacing="1" w:after="100" w:afterAutospacing="1" w:line="240" w:lineRule="auto"/>
+        <w:rPr>
+          <w:rFonts w:ascii="Times New Roman" w:eastAsia="Times New Roman" w:hAnsi="Times New Roman" w:cs="Times New Roman"/>
+          <w:sz w:val="24"/>
+          <w:szCs w:val="24"/>
+        </w:rPr>
+      </w:pPr>
+      <w:r>
+        <w:rPr>
+          <w:rFonts w:ascii="Times New Roman" w:eastAsia="Times New Roman" w:hAnsi="Times New Roman" w:cs="Times New Roman"/>
+          <w:b/>
+          <w:bCs/>
+          <w:sz w:val="24"/>
+          <w:szCs w:val="24"/>
+        </w:rPr>
+        <w:t>The Teams:</w:t>
+      </w:r>
+    </w:p>
+    <w:p>
+      <w:pPr>
+        <w:numPr>
+          <w:ilvl w:val="1"/>
+          <w:numId w:val="52"/>
+        </w:numPr>
+        <w:spacing w:before="100" w:beforeAutospacing="1" w:after="100" w:afterAutospacing="1" w:line="240" w:lineRule="auto"/>
+        <w:rPr>
+          <w:rFonts w:ascii="Times New Roman" w:eastAsia="Times New Roman" w:hAnsi="Times New Roman" w:cs="Times New Roman"/>
+          <w:sz w:val="24"/>
+          <w:szCs w:val="24"/>
+        </w:rPr>
+      </w:pPr>
+      <w:proofErr w:type="spellStart"/>
+      <w:r>
+        <w:rPr>
+          <w:rFonts w:ascii="Times New Roman" w:eastAsia="Times New Roman" w:hAnsi="Times New Roman" w:cs="Times New Roman"/>
+          <w:b/>
+          <w:bCs/>
+          <w:sz w:val="24"/>
+          <w:szCs w:val="24"/>
+        </w:rPr>
+        <w:t>Botis</w:t>
+      </w:r>
+      <w:proofErr w:type="spellEnd"/>
+      <w:r>
+        <w:rPr>
+          <w:rFonts w:ascii="Times New Roman" w:eastAsia="Times New Roman" w:hAnsi="Times New Roman" w:cs="Times New Roman"/>
+          <w:b/>
+          <w:bCs/>
+          <w:sz w:val="24"/>
+          <w:szCs w:val="24"/>
+        </w:rPr>
+        <w:t xml:space="preserve"> (Cooks):</w:t>
+      </w:r>
+      <w:r>
+        <w:rPr>
+          <w:rFonts w:ascii="Times New Roman" w:eastAsia="Times New Roman" w:hAnsi="Times New Roman" w:cs="Times New Roman"/>
+          <w:sz w:val="24"/>
+          <w:szCs w:val="24"/>
+        </w:rPr>
+        <w:t xml:space="preserve"> Cooking the </w:t>
+      </w:r>
+      <w:proofErr w:type="spellStart"/>
+      <w:r>
+        <w:rPr>
+          <w:rFonts w:ascii="Times New Roman" w:eastAsia="Times New Roman" w:hAnsi="Times New Roman" w:cs="Times New Roman"/>
+          <w:sz w:val="24"/>
+          <w:szCs w:val="24"/>
+        </w:rPr>
+        <w:t>Madra</w:t>
+      </w:r>
+      <w:proofErr w:type="spellEnd"/>
+      <w:r>
+        <w:rPr>
+          <w:rFonts w:ascii="Times New Roman" w:eastAsia="Times New Roman" w:hAnsi="Times New Roman" w:cs="Times New Roman"/>
+          <w:sz w:val="24"/>
+          <w:szCs w:val="24"/>
+        </w:rPr>
+        <w:t xml:space="preserve"> and Rice.</w:t>
+      </w:r>
+    </w:p>
+    <w:p>
+      <w:pPr>
+        <w:numPr>
+          <w:ilvl w:val="1"/>
+          <w:numId w:val="52"/>
+        </w:numPr>
+        <w:spacing w:before="100" w:beforeAutospacing="1" w:after="100" w:afterAutospacing="1" w:line="240" w:lineRule="auto"/>
+        <w:rPr>
+          <w:rFonts w:ascii="Times New Roman" w:eastAsia="Times New Roman" w:hAnsi="Times New Roman" w:cs="Times New Roman"/>
+          <w:sz w:val="24"/>
+          <w:szCs w:val="24"/>
+        </w:rPr>
+      </w:pPr>
+      <w:r>
+        <w:rPr>
+          <w:rFonts w:ascii="Times New Roman" w:eastAsia="Times New Roman" w:hAnsi="Times New Roman" w:cs="Times New Roman"/>
+          <w:b/>
+          <w:bCs/>
+          <w:sz w:val="24"/>
+          <w:szCs w:val="24"/>
+        </w:rPr>
+        <w:t>Servers:</w:t>
+      </w:r>
+      <w:r>
+        <w:rPr>
+          <w:rFonts w:ascii="Times New Roman" w:eastAsia="Times New Roman" w:hAnsi="Times New Roman" w:cs="Times New Roman"/>
+          <w:sz w:val="24"/>
+          <w:szCs w:val="24"/>
+        </w:rPr>
+        <w:t xml:space="preserve"> Distributing the food.</w:t>
+      </w:r>
+    </w:p>
+    <w:p>
+      <w:pPr>
+        <w:numPr>
+          <w:ilvl w:val="1"/>
+          <w:numId w:val="52"/>
+        </w:numPr>
+        <w:spacing w:before="100" w:beforeAutospacing="1" w:after="100" w:afterAutospacing="1" w:line="240" w:lineRule="auto"/>
+        <w:rPr>
+          <w:rFonts w:ascii="Times New Roman" w:eastAsia="Times New Roman" w:hAnsi="Times New Roman" w:cs="Times New Roman"/>
+          <w:sz w:val="24"/>
+          <w:szCs w:val="24"/>
+        </w:rPr>
+      </w:pPr>
+      <w:r>
+        <w:rPr>
+          <w:rFonts w:ascii="Times New Roman" w:eastAsia="Times New Roman" w:hAnsi="Times New Roman" w:cs="Times New Roman"/>
+          <w:b/>
+          <w:bCs/>
+          <w:sz w:val="24"/>
+          <w:szCs w:val="24"/>
+        </w:rPr>
+        <w:t>Supply Team:</w:t>
+      </w:r>
+      <w:r>
+        <w:rPr>
+          <w:rFonts w:ascii="Times New Roman" w:eastAsia="Times New Roman" w:hAnsi="Times New Roman" w:cs="Times New Roman"/>
+          <w:sz w:val="24"/>
+          <w:szCs w:val="24"/>
+        </w:rPr>
+        <w:t xml:space="preserve"> Bringing water and leaf plates (</w:t>
+      </w:r>
+      <w:proofErr w:type="spellStart"/>
+      <w:r>
+        <w:rPr>
+          <w:rFonts w:ascii="Times New Roman" w:eastAsia="Times New Roman" w:hAnsi="Times New Roman" w:cs="Times New Roman"/>
+          <w:sz w:val="24"/>
+          <w:szCs w:val="24"/>
+        </w:rPr>
+        <w:t>Pattals</w:t>
+      </w:r>
+      <w:proofErr w:type="spellEnd"/>
+      <w:r>
+        <w:rPr>
+          <w:rFonts w:ascii="Times New Roman" w:eastAsia="Times New Roman" w:hAnsi="Times New Roman" w:cs="Times New Roman"/>
+          <w:sz w:val="24"/>
+          <w:szCs w:val="24"/>
+        </w:rPr>
+        <w:t>).</w:t>
+      </w:r>
+    </w:p>
+    <w:p>
+      <w:pPr>
+        <w:spacing w:before="100" w:beforeAutospacing="1" w:after="100" w:afterAutospacing="1" w:line="240" w:lineRule="auto"/>
+        <w:rPr>
+          <w:rFonts w:ascii="Times New Roman" w:eastAsia="Times New Roman" w:hAnsi="Times New Roman" w:cs="Times New Roman"/>
+          <w:sz w:val="24"/>
+          <w:szCs w:val="24"/>
+        </w:rPr>
+      </w:pPr>
+      <w:r>
+        <w:rPr>
+          <w:rFonts w:ascii="Times New Roman" w:eastAsia="Times New Roman" w:hAnsi="Times New Roman" w:cs="Times New Roman"/>
+          <w:b/>
+          <w:bCs/>
+          <w:sz w:val="24"/>
+          <w:szCs w:val="24"/>
+        </w:rPr>
+        <w:t>Scenario WITHOUT Coordination:</w:t>
+      </w:r>
+      <w:r>
+        <w:rPr>
+          <w:rFonts w:ascii="Times New Roman" w:eastAsia="Times New Roman" w:hAnsi="Times New Roman" w:cs="Times New Roman"/>
+          <w:sz w:val="24"/>
+          <w:szCs w:val="24"/>
+        </w:rPr>
+        <w:t xml:space="preserve"> The cooks finish the rice at 12:00 PM, but the Supply Team brings the plates at 2:00 PM. The food gets cold, guests are angry, and the goal fails.</w:t>
+      </w:r>
+    </w:p>
+    <w:p>
+      <w:pPr>
+        <w:spacing w:before="100" w:beforeAutospacing="1" w:after="100" w:afterAutospacing="1" w:line="240" w:lineRule="auto"/>
+        <w:rPr>
+          <w:rFonts w:ascii="Times New Roman" w:eastAsia="Times New Roman" w:hAnsi="Times New Roman" w:cs="Times New Roman"/>
+          <w:sz w:val="24"/>
+          <w:szCs w:val="24"/>
+        </w:rPr>
+      </w:pPr>
+      <w:r>
+        <w:rPr>
+          <w:rFonts w:ascii="Times New Roman" w:eastAsia="Times New Roman" w:hAnsi="Times New Roman" w:cs="Times New Roman"/>
+          <w:b/>
+          <w:bCs/>
+          <w:sz w:val="24"/>
+          <w:szCs w:val="24"/>
+        </w:rPr>
+        <w:t>Scenario WITH Coordination:</w:t>
+      </w:r>
+      <w:r>
+        <w:rPr>
+          <w:rFonts w:ascii="Times New Roman" w:eastAsia="Times New Roman" w:hAnsi="Times New Roman" w:cs="Times New Roman"/>
+          <w:sz w:val="24"/>
+          <w:szCs w:val="24"/>
+        </w:rPr>
+        <w:t xml:space="preserve"> The Head Manager ensures:</w:t>
+      </w:r>
+    </w:p>
+    <w:p>
+      <w:pPr>
+        <w:numPr>
+          <w:ilvl w:val="0"/>
+          <w:numId w:val="53"/>
+        </w:numPr>
+        <w:spacing w:before="100" w:beforeAutospacing="1" w:after="100" w:afterAutospacing="1" w:line="240" w:lineRule="auto"/>
+        <w:rPr>
+          <w:rFonts w:ascii="Times New Roman" w:eastAsia="Times New Roman" w:hAnsi="Times New Roman" w:cs="Times New Roman"/>
+          <w:sz w:val="24"/>
+          <w:szCs w:val="24"/>
+        </w:rPr>
+      </w:pPr>
+      <w:r>
+        <w:rPr>
+          <w:rFonts w:ascii="Times New Roman" w:eastAsia="Times New Roman" w:hAnsi="Times New Roman" w:cs="Times New Roman"/>
+          <w:sz w:val="24"/>
+          <w:szCs w:val="24"/>
+        </w:rPr>
+        <w:t>Plates arrive at 11:30 AM.</w:t>
+      </w:r>
+    </w:p>
+    <w:p>
+      <w:pPr>
+        <w:numPr>
+          <w:ilvl w:val="0"/>
+          <w:numId w:val="53"/>
+        </w:numPr>
+        <w:spacing w:before="100" w:beforeAutospacing="1" w:after="100" w:afterAutospacing="1" w:line="240" w:lineRule="auto"/>
+        <w:rPr>
+          <w:rFonts w:ascii="Times New Roman" w:eastAsia="Times New Roman" w:hAnsi="Times New Roman" w:cs="Times New Roman"/>
+          <w:sz w:val="24"/>
+          <w:szCs w:val="24"/>
+        </w:rPr>
+      </w:pPr>
+      <w:r>
+        <w:rPr>
+          <w:rFonts w:ascii="Times New Roman" w:eastAsia="Times New Roman" w:hAnsi="Times New Roman" w:cs="Times New Roman"/>
+          <w:sz w:val="24"/>
+          <w:szCs w:val="24"/>
+        </w:rPr>
+        <w:t>Rice is ready at 12:45 PM.</w:t>
+      </w:r>
+    </w:p>
+    <w:p>
+      <w:pPr>
+        <w:numPr>
+          <w:ilvl w:val="0"/>
+          <w:numId w:val="53"/>
+        </w:numPr>
+        <w:spacing w:before="100" w:beforeAutospacing="1" w:after="100" w:afterAutospacing="1" w:line="240" w:lineRule="auto"/>
+        <w:rPr>
+          <w:rFonts w:ascii="Times New Roman" w:eastAsia="Times New Roman" w:hAnsi="Times New Roman" w:cs="Times New Roman"/>
+          <w:sz w:val="24"/>
+          <w:szCs w:val="24"/>
+        </w:rPr>
+      </w:pPr>
+      <w:r>
+        <w:rPr>
+          <w:rFonts w:ascii="Times New Roman" w:eastAsia="Times New Roman" w:hAnsi="Times New Roman" w:cs="Times New Roman"/>
+          <w:sz w:val="24"/>
+          <w:szCs w:val="24"/>
+        </w:rPr>
+        <w:t xml:space="preserve">Servers line up at 12:55 PM. </w:t>
+      </w:r>
+      <w:r>
+        <w:rPr>
+          <w:rFonts w:ascii="Times New Roman" w:eastAsia="Times New Roman" w:hAnsi="Times New Roman" w:cs="Times New Roman"/>
+          <w:i/>
+          <w:iCs/>
+          <w:sz w:val="24"/>
+          <w:szCs w:val="24"/>
+        </w:rPr>
+        <w:t>Result:</w:t>
+      </w:r>
+      <w:r>
+        <w:rPr>
+          <w:rFonts w:ascii="Times New Roman" w:eastAsia="Times New Roman" w:hAnsi="Times New Roman" w:cs="Times New Roman"/>
+          <w:sz w:val="24"/>
+          <w:szCs w:val="24"/>
+        </w:rPr>
+        <w:t xml:space="preserve"> Success. This timing and balancing is coordination.</w:t>
+      </w:r>
+    </w:p>
+    <w:p>
+      <w:pPr>
+        <w:spacing w:after="0" w:line="240" w:lineRule="auto"/>
+        <w:rPr>
+          <w:rFonts w:ascii="Times New Roman" w:eastAsia="Times New Roman" w:hAnsi="Times New Roman" w:cs="Times New Roman"/>
+          <w:sz w:val="24"/>
+          <w:szCs w:val="24"/>
+        </w:rPr>
+      </w:pPr>
+      <w:r>
+        <w:rPr>
+          <w:rFonts w:ascii="Times New Roman" w:eastAsia="Times New Roman" w:hAnsi="Times New Roman" w:cs="Times New Roman"/>
+          <w:sz w:val="24"/>
+          <w:szCs w:val="24"/>
+        </w:rPr>
+        <w:pict>
+          <v:rect id="_x0000_i1042" style="width:0;height:1.5pt" o:hralign="center" o:hrstd="t" o:hr="t" fillcolor="#a0a0a0" stroked="f"/>
+        </w:pict>
+      </w:r>
+    </w:p>
+    <w:p>
+      <w:pPr>
+        <w:spacing w:before="100" w:beforeAutospacing="1" w:after="100" w:afterAutospacing="1" w:line="240" w:lineRule="auto"/>
+        <w:outlineLvl w:val="1"/>
+        <w:rPr>
+          <w:rFonts w:ascii="Times New Roman" w:eastAsia="Times New Roman" w:hAnsi="Times New Roman" w:cs="Times New Roman"/>
+          <w:b/>
+          <w:bCs/>
+          <w:sz w:val="36"/>
+          <w:szCs w:val="36"/>
+        </w:rPr>
+      </w:pPr>
+      <w:r>
+        <w:rPr>
+          <w:rFonts w:ascii="Times New Roman" w:eastAsia="Times New Roman" w:hAnsi="Times New Roman" w:cs="Times New Roman"/>
+          <w:b/>
+          <w:bCs/>
+          <w:sz w:val="36"/>
+          <w:szCs w:val="36"/>
+        </w:rPr>
+        <w:t>5. ASSESSMENT QUESTIONS</w:t>
+      </w:r>
+    </w:p>
+    <w:p>
+      <w:pPr>
+        <w:numPr>
+          <w:ilvl w:val="0"/>
+          <w:numId w:val="54"/>
+        </w:numPr>
+        <w:spacing w:before="100" w:beforeAutospacing="1" w:after="100" w:afterAutospacing="1" w:line="240" w:lineRule="auto"/>
+        <w:rPr>
+          <w:rFonts w:ascii="Times New Roman" w:eastAsia="Times New Roman" w:hAnsi="Times New Roman" w:cs="Times New Roman"/>
+          <w:sz w:val="24"/>
+          <w:szCs w:val="24"/>
+        </w:rPr>
+      </w:pPr>
+      <w:r>
+        <w:rPr>
+          <w:rFonts w:ascii="Times New Roman" w:eastAsia="Times New Roman" w:hAnsi="Times New Roman" w:cs="Times New Roman"/>
+          <w:b/>
+          <w:bCs/>
+          <w:sz w:val="24"/>
+          <w:szCs w:val="24"/>
+        </w:rPr>
+        <w:t>Short Answer:</w:t>
+      </w:r>
+      <w:r>
+        <w:rPr>
+          <w:rFonts w:ascii="Times New Roman" w:eastAsia="Times New Roman" w:hAnsi="Times New Roman" w:cs="Times New Roman"/>
+          <w:sz w:val="24"/>
+          <w:szCs w:val="24"/>
+        </w:rPr>
+        <w:t xml:space="preserve"> "Coordination is not a separate function of management, but the essence of it." Discuss.</w:t>
+      </w:r>
+    </w:p>
+    <w:p>
+      <w:pPr>
+        <w:numPr>
+          <w:ilvl w:val="0"/>
+          <w:numId w:val="54"/>
+        </w:numPr>
+        <w:spacing w:before="100" w:beforeAutospacing="1" w:after="100" w:afterAutospacing="1" w:line="240" w:lineRule="auto"/>
+        <w:rPr>
+          <w:rFonts w:ascii="Times New Roman" w:eastAsia="Times New Roman" w:hAnsi="Times New Roman" w:cs="Times New Roman"/>
+          <w:sz w:val="24"/>
+          <w:szCs w:val="24"/>
+        </w:rPr>
+      </w:pPr>
+      <w:r>
+        <w:rPr>
+          <w:rFonts w:ascii="Times New Roman" w:eastAsia="Times New Roman" w:hAnsi="Times New Roman" w:cs="Times New Roman"/>
+          <w:b/>
+          <w:bCs/>
+          <w:sz w:val="24"/>
+          <w:szCs w:val="24"/>
+        </w:rPr>
+        <w:t>MCQ:</w:t>
+      </w:r>
+      <w:r>
+        <w:rPr>
+          <w:rFonts w:ascii="Times New Roman" w:eastAsia="Times New Roman" w:hAnsi="Times New Roman" w:cs="Times New Roman"/>
+          <w:sz w:val="24"/>
+          <w:szCs w:val="24"/>
+        </w:rPr>
+        <w:t xml:space="preserve"> Which of the following is NOT a technique for coordination?</w:t>
+      </w:r>
+    </w:p>
+    <w:p>
+      <w:pPr>
+        <w:numPr>
+          <w:ilvl w:val="1"/>
+          <w:numId w:val="54"/>
+        </w:numPr>
+        <w:spacing w:before="100" w:beforeAutospacing="1" w:after="100" w:afterAutospacing="1" w:line="240" w:lineRule="auto"/>
+        <w:rPr>
+          <w:rFonts w:ascii="Times New Roman" w:eastAsia="Times New Roman" w:hAnsi="Times New Roman" w:cs="Times New Roman"/>
+          <w:sz w:val="24"/>
+          <w:szCs w:val="24"/>
+        </w:rPr>
+      </w:pPr>
+      <w:r>
+        <w:rPr>
+          <w:rFonts w:ascii="Times New Roman" w:eastAsia="Times New Roman" w:hAnsi="Times New Roman" w:cs="Times New Roman"/>
+          <w:sz w:val="24"/>
+          <w:szCs w:val="24"/>
+        </w:rPr>
+        <w:t>A) Regular Meetings</w:t>
+      </w:r>
+    </w:p>
+    <w:p>
+      <w:pPr>
+        <w:numPr>
+          <w:ilvl w:val="1"/>
+          <w:numId w:val="54"/>
+        </w:numPr>
+        <w:spacing w:before="100" w:beforeAutospacing="1" w:after="100" w:afterAutospacing="1" w:line="240" w:lineRule="auto"/>
+        <w:rPr>
+          <w:rFonts w:ascii="Times New Roman" w:eastAsia="Times New Roman" w:hAnsi="Times New Roman" w:cs="Times New Roman"/>
+          <w:sz w:val="24"/>
+          <w:szCs w:val="24"/>
+        </w:rPr>
+      </w:pPr>
+      <w:r>
+        <w:rPr>
+          <w:rFonts w:ascii="Times New Roman" w:eastAsia="Times New Roman" w:hAnsi="Times New Roman" w:cs="Times New Roman"/>
+          <w:sz w:val="24"/>
+          <w:szCs w:val="24"/>
+        </w:rPr>
+        <w:t>B) Strict punishment [Correct Answer]</w:t>
+      </w:r>
+    </w:p>
+    <w:p>
+      <w:pPr>
+        <w:numPr>
+          <w:ilvl w:val="1"/>
+          <w:numId w:val="54"/>
+        </w:numPr>
+        <w:spacing w:before="100" w:beforeAutospacing="1" w:after="100" w:afterAutospacing="1" w:line="240" w:lineRule="auto"/>
+        <w:rPr>
+          <w:rFonts w:ascii="Times New Roman" w:eastAsia="Times New Roman" w:hAnsi="Times New Roman" w:cs="Times New Roman"/>
+          <w:sz w:val="24"/>
+          <w:szCs w:val="24"/>
+        </w:rPr>
+      </w:pPr>
+      <w:r>
+        <w:rPr>
+          <w:rFonts w:ascii="Times New Roman" w:eastAsia="Times New Roman" w:hAnsi="Times New Roman" w:cs="Times New Roman"/>
+          <w:sz w:val="24"/>
+          <w:szCs w:val="24"/>
+        </w:rPr>
+        <w:t>C) Clear Communication</w:t>
+      </w:r>
+    </w:p>
+    <w:p>
+      <w:pPr>
+        <w:numPr>
+          <w:ilvl w:val="1"/>
+          <w:numId w:val="54"/>
+        </w:numPr>
+        <w:spacing w:before="100" w:beforeAutospacing="1" w:after="100" w:afterAutospacing="1" w:line="240" w:lineRule="auto"/>
+        <w:rPr>
+          <w:rFonts w:ascii="Times New Roman" w:eastAsia="Times New Roman" w:hAnsi="Times New Roman" w:cs="Times New Roman"/>
+          <w:sz w:val="24"/>
+          <w:szCs w:val="24"/>
+        </w:rPr>
+      </w:pPr>
+      <w:r>
+        <w:rPr>
+          <w:rFonts w:ascii="Times New Roman" w:eastAsia="Times New Roman" w:hAnsi="Times New Roman" w:cs="Times New Roman"/>
+          <w:sz w:val="24"/>
+          <w:szCs w:val="24"/>
+        </w:rPr>
+        <w:t>D) Standard Procedures</w:t>
       </w:r>
     </w:p>
     <w:p>
@@ -6549,58 +8346,6 @@
           <w:szCs w:val="24"/>
         </w:rPr>
       </w:pPr>
-      <w:r>
-        <w:rPr>
-          <w:rFonts w:ascii="Times New Roman" w:eastAsia="Times New Roman" w:hAnsi="Times New Roman" w:cs="Times New Roman"/>
-          <w:sz w:val="24"/>
-          <w:szCs w:val="24"/>
-        </w:rPr>
-        <w:t>Weekly Review Meetings.</w:t>
-      </w:r>
-    </w:p>
-    <w:p>
-      <w:pPr>
-        <w:numPr>
-          <w:ilvl w:val="0"/>
-          <w:numId w:val="37"/>
-        </w:numPr>
-        <w:spacing w:before="100" w:beforeAutospacing="1" w:after="100" w:afterAutospacing="1" w:line="240" w:lineRule="auto"/>
-        <w:rPr>
-          <w:rFonts w:ascii="Times New Roman" w:eastAsia="Times New Roman" w:hAnsi="Times New Roman" w:cs="Times New Roman"/>
-          <w:sz w:val="24"/>
-          <w:szCs w:val="24"/>
-        </w:rPr>
-      </w:pPr>
-      <w:r>
-        <w:rPr>
-          <w:rFonts w:ascii="Times New Roman" w:eastAsia="Times New Roman" w:hAnsi="Times New Roman" w:cs="Times New Roman"/>
-          <w:sz w:val="24"/>
-          <w:szCs w:val="24"/>
-        </w:rPr>
-        <w:t>Standard Operating Procedures (SOPs).</w:t>
-      </w:r>
-    </w:p>
-    <w:p>
-      <w:pPr>
-        <w:numPr>
-          <w:ilvl w:val="0"/>
-          <w:numId w:val="37"/>
-        </w:numPr>
-        <w:spacing w:before="100" w:beforeAutospacing="1" w:after="100" w:afterAutospacing="1" w:line="240" w:lineRule="auto"/>
-        <w:rPr>
-          <w:rFonts w:ascii="Times New Roman" w:eastAsia="Times New Roman" w:hAnsi="Times New Roman" w:cs="Times New Roman"/>
-          <w:sz w:val="24"/>
-          <w:szCs w:val="24"/>
-        </w:rPr>
-      </w:pPr>
-      <w:r>
-        <w:rPr>
-          <w:rFonts w:ascii="Times New Roman" w:eastAsia="Times New Roman" w:hAnsi="Times New Roman" w:cs="Times New Roman"/>
-          <w:sz w:val="24"/>
-          <w:szCs w:val="24"/>
-        </w:rPr>
-        <w:t>Clear Communication channels.</w:t>
-      </w:r>
     </w:p>
     <w:p>
       <w:pPr>
@@ -7049,7 +8794,6 @@
           <w:sz w:val="24"/>
           <w:szCs w:val="24"/>
         </w:rPr>
-        <w:lastRenderedPageBreak/>
         <w:t>Topic:</w:t>
       </w:r>
       <w:r>
@@ -7347,6 +9091,7 @@
           <w:sz w:val="36"/>
           <w:szCs w:val="36"/>
         </w:rPr>
+        <w:lastRenderedPageBreak/>
         <w:t>LECTURE 16: Unit 1 Recap and Integrated Case Study</w:t>
       </w:r>
     </w:p>
@@ -8394,6 +10139,268 @@
     </w:lvl>
   </w:abstractNum>
   <w:abstractNum w:abstractNumId="4">
+    <w:nsid w:val="0F5C7EE7"/>
+    <w:multiLevelType w:val="multilevel"/>
+    <w:tmpl w:val="810296E0"/>
+    <w:lvl w:ilvl="0">
+      <w:start w:val="1"/>
+      <w:numFmt w:val="decimal"/>
+      <w:lvlText w:val="%1."/>
+      <w:lvlJc w:val="left"/>
+      <w:pPr>
+        <w:tabs>
+          <w:tab w:val="num" w:pos="720"/>
+        </w:tabs>
+        <w:ind w:left="720" w:hanging="360"/>
+      </w:pPr>
+    </w:lvl>
+    <w:lvl w:ilvl="1" w:tentative="1">
+      <w:start w:val="1"/>
+      <w:numFmt w:val="decimal"/>
+      <w:lvlText w:val="%2."/>
+      <w:lvlJc w:val="left"/>
+      <w:pPr>
+        <w:tabs>
+          <w:tab w:val="num" w:pos="1440"/>
+        </w:tabs>
+        <w:ind w:left="1440" w:hanging="360"/>
+      </w:pPr>
+    </w:lvl>
+    <w:lvl w:ilvl="2" w:tentative="1">
+      <w:start w:val="1"/>
+      <w:numFmt w:val="decimal"/>
+      <w:lvlText w:val="%3."/>
+      <w:lvlJc w:val="left"/>
+      <w:pPr>
+        <w:tabs>
+          <w:tab w:val="num" w:pos="2160"/>
+        </w:tabs>
+        <w:ind w:left="2160" w:hanging="360"/>
+      </w:pPr>
+    </w:lvl>
+    <w:lvl w:ilvl="3" w:tentative="1">
+      <w:start w:val="1"/>
+      <w:numFmt w:val="decimal"/>
+      <w:lvlText w:val="%4."/>
+      <w:lvlJc w:val="left"/>
+      <w:pPr>
+        <w:tabs>
+          <w:tab w:val="num" w:pos="2880"/>
+        </w:tabs>
+        <w:ind w:left="2880" w:hanging="360"/>
+      </w:pPr>
+    </w:lvl>
+    <w:lvl w:ilvl="4" w:tentative="1">
+      <w:start w:val="1"/>
+      <w:numFmt w:val="decimal"/>
+      <w:lvlText w:val="%5."/>
+      <w:lvlJc w:val="left"/>
+      <w:pPr>
+        <w:tabs>
+          <w:tab w:val="num" w:pos="3600"/>
+        </w:tabs>
+        <w:ind w:left="3600" w:hanging="360"/>
+      </w:pPr>
+    </w:lvl>
+    <w:lvl w:ilvl="5" w:tentative="1">
+      <w:start w:val="1"/>
+      <w:numFmt w:val="decimal"/>
+      <w:lvlText w:val="%6."/>
+      <w:lvlJc w:val="left"/>
+      <w:pPr>
+        <w:tabs>
+          <w:tab w:val="num" w:pos="4320"/>
+        </w:tabs>
+        <w:ind w:left="4320" w:hanging="360"/>
+      </w:pPr>
+    </w:lvl>
+    <w:lvl w:ilvl="6" w:tentative="1">
+      <w:start w:val="1"/>
+      <w:numFmt w:val="decimal"/>
+      <w:lvlText w:val="%7."/>
+      <w:lvlJc w:val="left"/>
+      <w:pPr>
+        <w:tabs>
+          <w:tab w:val="num" w:pos="5040"/>
+        </w:tabs>
+        <w:ind w:left="5040" w:hanging="360"/>
+      </w:pPr>
+    </w:lvl>
+    <w:lvl w:ilvl="7" w:tentative="1">
+      <w:start w:val="1"/>
+      <w:numFmt w:val="decimal"/>
+      <w:lvlText w:val="%8."/>
+      <w:lvlJc w:val="left"/>
+      <w:pPr>
+        <w:tabs>
+          <w:tab w:val="num" w:pos="5760"/>
+        </w:tabs>
+        <w:ind w:left="5760" w:hanging="360"/>
+      </w:pPr>
+    </w:lvl>
+    <w:lvl w:ilvl="8" w:tentative="1">
+      <w:start w:val="1"/>
+      <w:numFmt w:val="decimal"/>
+      <w:lvlText w:val="%9."/>
+      <w:lvlJc w:val="left"/>
+      <w:pPr>
+        <w:tabs>
+          <w:tab w:val="num" w:pos="6480"/>
+        </w:tabs>
+        <w:ind w:left="6480" w:hanging="360"/>
+      </w:pPr>
+    </w:lvl>
+  </w:abstractNum>
+  <w:abstractNum w:abstractNumId="5">
+    <w:nsid w:val="12E93022"/>
+    <w:multiLevelType w:val="multilevel"/>
+    <w:tmpl w:val="AB36B4C0"/>
+    <w:lvl w:ilvl="0">
+      <w:start w:val="1"/>
+      <w:numFmt w:val="bullet"/>
+      <w:lvlText w:val=""/>
+      <w:lvlJc w:val="left"/>
+      <w:pPr>
+        <w:tabs>
+          <w:tab w:val="num" w:pos="720"/>
+        </w:tabs>
+        <w:ind w:left="720" w:hanging="360"/>
+      </w:pPr>
+      <w:rPr>
+        <w:rFonts w:ascii="Symbol" w:hAnsi="Symbol" w:hint="default"/>
+        <w:sz w:val="20"/>
+      </w:rPr>
+    </w:lvl>
+    <w:lvl w:ilvl="1" w:tentative="1">
+      <w:start w:val="1"/>
+      <w:numFmt w:val="bullet"/>
+      <w:lvlText w:val="o"/>
+      <w:lvlJc w:val="left"/>
+      <w:pPr>
+        <w:tabs>
+          <w:tab w:val="num" w:pos="1440"/>
+        </w:tabs>
+        <w:ind w:left="1440" w:hanging="360"/>
+      </w:pPr>
+      <w:rPr>
+        <w:rFonts w:ascii="Courier New" w:hAnsi="Courier New" w:hint="default"/>
+        <w:sz w:val="20"/>
+      </w:rPr>
+    </w:lvl>
+    <w:lvl w:ilvl="2" w:tentative="1">
+      <w:start w:val="1"/>
+      <w:numFmt w:val="bullet"/>
+      <w:lvlText w:val=""/>
+      <w:lvlJc w:val="left"/>
+      <w:pPr>
+        <w:tabs>
+          <w:tab w:val="num" w:pos="2160"/>
+        </w:tabs>
+        <w:ind w:left="2160" w:hanging="360"/>
+      </w:pPr>
+      <w:rPr>
+        <w:rFonts w:ascii="Wingdings" w:hAnsi="Wingdings" w:hint="default"/>
+        <w:sz w:val="20"/>
+      </w:rPr>
+    </w:lvl>
+    <w:lvl w:ilvl="3" w:tentative="1">
+      <w:start w:val="1"/>
+      <w:numFmt w:val="bullet"/>
+      <w:lvlText w:val=""/>
+      <w:lvlJc w:val="left"/>
+      <w:pPr>
+        <w:tabs>
+          <w:tab w:val="num" w:pos="2880"/>
+        </w:tabs>
+        <w:ind w:left="2880" w:hanging="360"/>
+      </w:pPr>
+      <w:rPr>
+        <w:rFonts w:ascii="Wingdings" w:hAnsi="Wingdings" w:hint="default"/>
+        <w:sz w:val="20"/>
+      </w:rPr>
+    </w:lvl>
+    <w:lvl w:ilvl="4" w:tentative="1">
+      <w:start w:val="1"/>
+      <w:numFmt w:val="bullet"/>
+      <w:lvlText w:val=""/>
+      <w:lvlJc w:val="left"/>
+      <w:pPr>
+        <w:tabs>
+          <w:tab w:val="num" w:pos="3600"/>
+        </w:tabs>
+        <w:ind w:left="3600" w:hanging="360"/>
+      </w:pPr>
+      <w:rPr>
+        <w:rFonts w:ascii="Wingdings" w:hAnsi="Wingdings" w:hint="default"/>
+        <w:sz w:val="20"/>
+      </w:rPr>
+    </w:lvl>
+    <w:lvl w:ilvl="5" w:tentative="1">
+      <w:start w:val="1"/>
+      <w:numFmt w:val="bullet"/>
+      <w:lvlText w:val=""/>
+      <w:lvlJc w:val="left"/>
+      <w:pPr>
+        <w:tabs>
+          <w:tab w:val="num" w:pos="4320"/>
+        </w:tabs>
+        <w:ind w:left="4320" w:hanging="360"/>
+      </w:pPr>
+      <w:rPr>
+        <w:rFonts w:ascii="Wingdings" w:hAnsi="Wingdings" w:hint="default"/>
+        <w:sz w:val="20"/>
+      </w:rPr>
+    </w:lvl>
+    <w:lvl w:ilvl="6" w:tentative="1">
+      <w:start w:val="1"/>
+      <w:numFmt w:val="bullet"/>
+      <w:lvlText w:val=""/>
+      <w:lvlJc w:val="left"/>
+      <w:pPr>
+        <w:tabs>
+          <w:tab w:val="num" w:pos="5040"/>
+        </w:tabs>
+        <w:ind w:left="5040" w:hanging="360"/>
+      </w:pPr>
+      <w:rPr>
+        <w:rFonts w:ascii="Wingdings" w:hAnsi="Wingdings" w:hint="default"/>
+        <w:sz w:val="20"/>
+      </w:rPr>
+    </w:lvl>
+    <w:lvl w:ilvl="7" w:tentative="1">
+      <w:start w:val="1"/>
+      <w:numFmt w:val="bullet"/>
+      <w:lvlText w:val=""/>
+      <w:lvlJc w:val="left"/>
+      <w:pPr>
+        <w:tabs>
+          <w:tab w:val="num" w:pos="5760"/>
+        </w:tabs>
+        <w:ind w:left="5760" w:hanging="360"/>
+      </w:pPr>
+      <w:rPr>
+        <w:rFonts w:ascii="Wingdings" w:hAnsi="Wingdings" w:hint="default"/>
+        <w:sz w:val="20"/>
+      </w:rPr>
+    </w:lvl>
+    <w:lvl w:ilvl="8" w:tentative="1">
+      <w:start w:val="1"/>
+      <w:numFmt w:val="bullet"/>
+      <w:lvlText w:val=""/>
+      <w:lvlJc w:val="left"/>
+      <w:pPr>
+        <w:tabs>
+          <w:tab w:val="num" w:pos="6480"/>
+        </w:tabs>
+        <w:ind w:left="6480" w:hanging="360"/>
+      </w:pPr>
+      <w:rPr>
+        <w:rFonts w:ascii="Wingdings" w:hAnsi="Wingdings" w:hint="default"/>
+        <w:sz w:val="20"/>
+      </w:rPr>
+    </w:lvl>
+  </w:abstractNum>
+  <w:abstractNum w:abstractNumId="6">
     <w:nsid w:val="1BFD6E79"/>
     <w:multiLevelType w:val="multilevel"/>
     <w:tmpl w:val="C40E0316"/>
@@ -8506,7 +10513,7 @@
       </w:pPr>
     </w:lvl>
   </w:abstractNum>
-  <w:abstractNum w:abstractNumId="5">
+  <w:abstractNum w:abstractNumId="7">
     <w:nsid w:val="1E414D06"/>
     <w:multiLevelType w:val="multilevel"/>
     <w:tmpl w:val="304C4D72"/>
@@ -8619,7 +10626,7 @@
       </w:pPr>
     </w:lvl>
   </w:abstractNum>
-  <w:abstractNum w:abstractNumId="6">
+  <w:abstractNum w:abstractNumId="8">
     <w:nsid w:val="229E3B57"/>
     <w:multiLevelType w:val="multilevel"/>
     <w:tmpl w:val="7F0C8CCC"/>
@@ -8768,7 +10775,156 @@
       </w:rPr>
     </w:lvl>
   </w:abstractNum>
-  <w:abstractNum w:abstractNumId="7">
+  <w:abstractNum w:abstractNumId="9">
+    <w:nsid w:val="288D6C94"/>
+    <w:multiLevelType w:val="multilevel"/>
+    <w:tmpl w:val="4B36A51C"/>
+    <w:lvl w:ilvl="0">
+      <w:start w:val="1"/>
+      <w:numFmt w:val="bullet"/>
+      <w:lvlText w:val=""/>
+      <w:lvlJc w:val="left"/>
+      <w:pPr>
+        <w:tabs>
+          <w:tab w:val="num" w:pos="720"/>
+        </w:tabs>
+        <w:ind w:left="720" w:hanging="360"/>
+      </w:pPr>
+      <w:rPr>
+        <w:rFonts w:ascii="Symbol" w:hAnsi="Symbol" w:hint="default"/>
+        <w:sz w:val="20"/>
+      </w:rPr>
+    </w:lvl>
+    <w:lvl w:ilvl="1" w:tentative="1">
+      <w:start w:val="1"/>
+      <w:numFmt w:val="bullet"/>
+      <w:lvlText w:val="o"/>
+      <w:lvlJc w:val="left"/>
+      <w:pPr>
+        <w:tabs>
+          <w:tab w:val="num" w:pos="1440"/>
+        </w:tabs>
+        <w:ind w:left="1440" w:hanging="360"/>
+      </w:pPr>
+      <w:rPr>
+        <w:rFonts w:ascii="Courier New" w:hAnsi="Courier New" w:hint="default"/>
+        <w:sz w:val="20"/>
+      </w:rPr>
+    </w:lvl>
+    <w:lvl w:ilvl="2" w:tentative="1">
+      <w:start w:val="1"/>
+      <w:numFmt w:val="bullet"/>
+      <w:lvlText w:val=""/>
+      <w:lvlJc w:val="left"/>
+      <w:pPr>
+        <w:tabs>
+          <w:tab w:val="num" w:pos="2160"/>
+        </w:tabs>
+        <w:ind w:left="2160" w:hanging="360"/>
+      </w:pPr>
+      <w:rPr>
+        <w:rFonts w:ascii="Wingdings" w:hAnsi="Wingdings" w:hint="default"/>
+        <w:sz w:val="20"/>
+      </w:rPr>
+    </w:lvl>
+    <w:lvl w:ilvl="3" w:tentative="1">
+      <w:start w:val="1"/>
+      <w:numFmt w:val="bullet"/>
+      <w:lvlText w:val=""/>
+      <w:lvlJc w:val="left"/>
+      <w:pPr>
+        <w:tabs>
+          <w:tab w:val="num" w:pos="2880"/>
+        </w:tabs>
+        <w:ind w:left="2880" w:hanging="360"/>
+      </w:pPr>
+      <w:rPr>
+        <w:rFonts w:ascii="Wingdings" w:hAnsi="Wingdings" w:hint="default"/>
+        <w:sz w:val="20"/>
+      </w:rPr>
+    </w:lvl>
+    <w:lvl w:ilvl="4" w:tentative="1">
+      <w:start w:val="1"/>
+      <w:numFmt w:val="bullet"/>
+      <w:lvlText w:val=""/>
+      <w:lvlJc w:val="left"/>
+      <w:pPr>
+        <w:tabs>
+          <w:tab w:val="num" w:pos="3600"/>
+        </w:tabs>
+        <w:ind w:left="3600" w:hanging="360"/>
+      </w:pPr>
+      <w:rPr>
+        <w:rFonts w:ascii="Wingdings" w:hAnsi="Wingdings" w:hint="default"/>
+        <w:sz w:val="20"/>
+      </w:rPr>
+    </w:lvl>
+    <w:lvl w:ilvl="5" w:tentative="1">
+      <w:start w:val="1"/>
+      <w:numFmt w:val="bullet"/>
+      <w:lvlText w:val=""/>
+      <w:lvlJc w:val="left"/>
+      <w:pPr>
+        <w:tabs>
+          <w:tab w:val="num" w:pos="4320"/>
+        </w:tabs>
+        <w:ind w:left="4320" w:hanging="360"/>
+      </w:pPr>
+      <w:rPr>
+        <w:rFonts w:ascii="Wingdings" w:hAnsi="Wingdings" w:hint="default"/>
+        <w:sz w:val="20"/>
+      </w:rPr>
+    </w:lvl>
+    <w:lvl w:ilvl="6" w:tentative="1">
+      <w:start w:val="1"/>
+      <w:numFmt w:val="bullet"/>
+      <w:lvlText w:val=""/>
+      <w:lvlJc w:val="left"/>
+      <w:pPr>
+        <w:tabs>
+          <w:tab w:val="num" w:pos="5040"/>
+        </w:tabs>
+        <w:ind w:left="5040" w:hanging="360"/>
+      </w:pPr>
+      <w:rPr>
+        <w:rFonts w:ascii="Wingdings" w:hAnsi="Wingdings" w:hint="default"/>
+        <w:sz w:val="20"/>
+      </w:rPr>
+    </w:lvl>
+    <w:lvl w:ilvl="7" w:tentative="1">
+      <w:start w:val="1"/>
+      <w:numFmt w:val="bullet"/>
+      <w:lvlText w:val=""/>
+      <w:lvlJc w:val="left"/>
+      <w:pPr>
+        <w:tabs>
+          <w:tab w:val="num" w:pos="5760"/>
+        </w:tabs>
+        <w:ind w:left="5760" w:hanging="360"/>
+      </w:pPr>
+      <w:rPr>
+        <w:rFonts w:ascii="Wingdings" w:hAnsi="Wingdings" w:hint="default"/>
+        <w:sz w:val="20"/>
+      </w:rPr>
+    </w:lvl>
+    <w:lvl w:ilvl="8" w:tentative="1">
+      <w:start w:val="1"/>
+      <w:numFmt w:val="bullet"/>
+      <w:lvlText w:val=""/>
+      <w:lvlJc w:val="left"/>
+      <w:pPr>
+        <w:tabs>
+          <w:tab w:val="num" w:pos="6480"/>
+        </w:tabs>
+        <w:ind w:left="6480" w:hanging="360"/>
+      </w:pPr>
+      <w:rPr>
+        <w:rFonts w:ascii="Wingdings" w:hAnsi="Wingdings" w:hint="default"/>
+        <w:sz w:val="20"/>
+      </w:rPr>
+    </w:lvl>
+  </w:abstractNum>
+  <w:abstractNum w:abstractNumId="10">
     <w:nsid w:val="2954362F"/>
     <w:multiLevelType w:val="multilevel"/>
     <w:tmpl w:val="ED94C9C0"/>
@@ -8917,7 +11073,7 @@
       </w:rPr>
     </w:lvl>
   </w:abstractNum>
-  <w:abstractNum w:abstractNumId="8">
+  <w:abstractNum w:abstractNumId="11">
     <w:nsid w:val="2D344CFF"/>
     <w:multiLevelType w:val="multilevel"/>
     <w:tmpl w:val="3ED280B0"/>
@@ -9066,7 +11222,7 @@
       </w:rPr>
     </w:lvl>
   </w:abstractNum>
-  <w:abstractNum w:abstractNumId="9">
+  <w:abstractNum w:abstractNumId="12">
     <w:nsid w:val="31DF7E20"/>
     <w:multiLevelType w:val="multilevel"/>
     <w:tmpl w:val="E6725B46"/>
@@ -9215,7 +11371,7 @@
       </w:rPr>
     </w:lvl>
   </w:abstractNum>
-  <w:abstractNum w:abstractNumId="10">
+  <w:abstractNum w:abstractNumId="13">
     <w:nsid w:val="34556956"/>
     <w:multiLevelType w:val="multilevel"/>
     <w:tmpl w:val="BEE85B6A"/>
@@ -9332,7 +11488,7 @@
       </w:pPr>
     </w:lvl>
   </w:abstractNum>
-  <w:abstractNum w:abstractNumId="11">
+  <w:abstractNum w:abstractNumId="14">
     <w:nsid w:val="34C224EC"/>
     <w:multiLevelType w:val="multilevel"/>
     <w:tmpl w:val="440E1D4C"/>
@@ -9481,7 +11637,7 @@
       </w:rPr>
     </w:lvl>
   </w:abstractNum>
-  <w:abstractNum w:abstractNumId="12">
+  <w:abstractNum w:abstractNumId="15">
     <w:nsid w:val="35553477"/>
     <w:multiLevelType w:val="multilevel"/>
     <w:tmpl w:val="D5363A24"/>
@@ -9630,7 +11786,265 @@
       </w:rPr>
     </w:lvl>
   </w:abstractNum>
-  <w:abstractNum w:abstractNumId="13">
+  <w:abstractNum w:abstractNumId="16">
+    <w:nsid w:val="376E3CAC"/>
+    <w:multiLevelType w:val="multilevel"/>
+    <w:tmpl w:val="C680BA42"/>
+    <w:lvl w:ilvl="0">
+      <w:start w:val="1"/>
+      <w:numFmt w:val="bullet"/>
+      <w:lvlText w:val=""/>
+      <w:lvlJc w:val="left"/>
+      <w:pPr>
+        <w:tabs>
+          <w:tab w:val="num" w:pos="720"/>
+        </w:tabs>
+        <w:ind w:left="720" w:hanging="360"/>
+      </w:pPr>
+      <w:rPr>
+        <w:rFonts w:ascii="Symbol" w:hAnsi="Symbol" w:hint="default"/>
+        <w:sz w:val="20"/>
+      </w:rPr>
+    </w:lvl>
+    <w:lvl w:ilvl="1">
+      <w:start w:val="1"/>
+      <w:numFmt w:val="decimal"/>
+      <w:lvlText w:val="%2."/>
+      <w:lvlJc w:val="left"/>
+      <w:pPr>
+        <w:tabs>
+          <w:tab w:val="num" w:pos="1440"/>
+        </w:tabs>
+        <w:ind w:left="1440" w:hanging="360"/>
+      </w:pPr>
+    </w:lvl>
+    <w:lvl w:ilvl="2" w:tentative="1">
+      <w:start w:val="1"/>
+      <w:numFmt w:val="bullet"/>
+      <w:lvlText w:val=""/>
+      <w:lvlJc w:val="left"/>
+      <w:pPr>
+        <w:tabs>
+          <w:tab w:val="num" w:pos="2160"/>
+        </w:tabs>
+        <w:ind w:left="2160" w:hanging="360"/>
+      </w:pPr>
+      <w:rPr>
+        <w:rFonts w:ascii="Wingdings" w:hAnsi="Wingdings" w:hint="default"/>
+        <w:sz w:val="20"/>
+      </w:rPr>
+    </w:lvl>
+    <w:lvl w:ilvl="3" w:tentative="1">
+      <w:start w:val="1"/>
+      <w:numFmt w:val="bullet"/>
+      <w:lvlText w:val=""/>
+      <w:lvlJc w:val="left"/>
+      <w:pPr>
+        <w:tabs>
+          <w:tab w:val="num" w:pos="2880"/>
+        </w:tabs>
+        <w:ind w:left="2880" w:hanging="360"/>
+      </w:pPr>
+      <w:rPr>
+        <w:rFonts w:ascii="Wingdings" w:hAnsi="Wingdings" w:hint="default"/>
+        <w:sz w:val="20"/>
+      </w:rPr>
+    </w:lvl>
+    <w:lvl w:ilvl="4" w:tentative="1">
+      <w:start w:val="1"/>
+      <w:numFmt w:val="bullet"/>
+      <w:lvlText w:val=""/>
+      <w:lvlJc w:val="left"/>
+      <w:pPr>
+        <w:tabs>
+          <w:tab w:val="num" w:pos="3600"/>
+        </w:tabs>
+        <w:ind w:left="3600" w:hanging="360"/>
+      </w:pPr>
+      <w:rPr>
+        <w:rFonts w:ascii="Wingdings" w:hAnsi="Wingdings" w:hint="default"/>
+        <w:sz w:val="20"/>
+      </w:rPr>
+    </w:lvl>
+    <w:lvl w:ilvl="5" w:tentative="1">
+      <w:start w:val="1"/>
+      <w:numFmt w:val="bullet"/>
+      <w:lvlText w:val=""/>
+      <w:lvlJc w:val="left"/>
+      <w:pPr>
+        <w:tabs>
+          <w:tab w:val="num" w:pos="4320"/>
+        </w:tabs>
+        <w:ind w:left="4320" w:hanging="360"/>
+      </w:pPr>
+      <w:rPr>
+        <w:rFonts w:ascii="Wingdings" w:hAnsi="Wingdings" w:hint="default"/>
+        <w:sz w:val="20"/>
+      </w:rPr>
+    </w:lvl>
+    <w:lvl w:ilvl="6" w:tentative="1">
+      <w:start w:val="1"/>
+      <w:numFmt w:val="bullet"/>
+      <w:lvlText w:val=""/>
+      <w:lvlJc w:val="left"/>
+      <w:pPr>
+        <w:tabs>
+          <w:tab w:val="num" w:pos="5040"/>
+        </w:tabs>
+        <w:ind w:left="5040" w:hanging="360"/>
+      </w:pPr>
+      <w:rPr>
+        <w:rFonts w:ascii="Wingdings" w:hAnsi="Wingdings" w:hint="default"/>
+        <w:sz w:val="20"/>
+      </w:rPr>
+    </w:lvl>
+    <w:lvl w:ilvl="7" w:tentative="1">
+      <w:start w:val="1"/>
+      <w:numFmt w:val="bullet"/>
+      <w:lvlText w:val=""/>
+      <w:lvlJc w:val="left"/>
+      <w:pPr>
+        <w:tabs>
+          <w:tab w:val="num" w:pos="5760"/>
+        </w:tabs>
+        <w:ind w:left="5760" w:hanging="360"/>
+      </w:pPr>
+      <w:rPr>
+        <w:rFonts w:ascii="Wingdings" w:hAnsi="Wingdings" w:hint="default"/>
+        <w:sz w:val="20"/>
+      </w:rPr>
+    </w:lvl>
+    <w:lvl w:ilvl="8" w:tentative="1">
+      <w:start w:val="1"/>
+      <w:numFmt w:val="bullet"/>
+      <w:lvlText w:val=""/>
+      <w:lvlJc w:val="left"/>
+      <w:pPr>
+        <w:tabs>
+          <w:tab w:val="num" w:pos="6480"/>
+        </w:tabs>
+        <w:ind w:left="6480" w:hanging="360"/>
+      </w:pPr>
+      <w:rPr>
+        <w:rFonts w:ascii="Wingdings" w:hAnsi="Wingdings" w:hint="default"/>
+        <w:sz w:val="20"/>
+      </w:rPr>
+    </w:lvl>
+  </w:abstractNum>
+  <w:abstractNum w:abstractNumId="17">
+    <w:nsid w:val="3CB070B4"/>
+    <w:multiLevelType w:val="multilevel"/>
+    <w:tmpl w:val="04C42018"/>
+    <w:lvl w:ilvl="0">
+      <w:start w:val="1"/>
+      <w:numFmt w:val="decimal"/>
+      <w:lvlText w:val="%1."/>
+      <w:lvlJc w:val="left"/>
+      <w:pPr>
+        <w:tabs>
+          <w:tab w:val="num" w:pos="720"/>
+        </w:tabs>
+        <w:ind w:left="720" w:hanging="360"/>
+      </w:pPr>
+    </w:lvl>
+    <w:lvl w:ilvl="1" w:tentative="1">
+      <w:start w:val="1"/>
+      <w:numFmt w:val="decimal"/>
+      <w:lvlText w:val="%2."/>
+      <w:lvlJc w:val="left"/>
+      <w:pPr>
+        <w:tabs>
+          <w:tab w:val="num" w:pos="1440"/>
+        </w:tabs>
+        <w:ind w:left="1440" w:hanging="360"/>
+      </w:pPr>
+    </w:lvl>
+    <w:lvl w:ilvl="2" w:tentative="1">
+      <w:start w:val="1"/>
+      <w:numFmt w:val="decimal"/>
+      <w:lvlText w:val="%3."/>
+      <w:lvlJc w:val="left"/>
+      <w:pPr>
+        <w:tabs>
+          <w:tab w:val="num" w:pos="2160"/>
+        </w:tabs>
+        <w:ind w:left="2160" w:hanging="360"/>
+      </w:pPr>
+    </w:lvl>
+    <w:lvl w:ilvl="3" w:tentative="1">
+      <w:start w:val="1"/>
+      <w:numFmt w:val="decimal"/>
+      <w:lvlText w:val="%4."/>
+      <w:lvlJc w:val="left"/>
+      <w:pPr>
+        <w:tabs>
+          <w:tab w:val="num" w:pos="2880"/>
+        </w:tabs>
+        <w:ind w:left="2880" w:hanging="360"/>
+      </w:pPr>
+    </w:lvl>
+    <w:lvl w:ilvl="4" w:tentative="1">
+      <w:start w:val="1"/>
+      <w:numFmt w:val="decimal"/>
+      <w:lvlText w:val="%5."/>
+      <w:lvlJc w:val="left"/>
+      <w:pPr>
+        <w:tabs>
+          <w:tab w:val="num" w:pos="3600"/>
+        </w:tabs>
+        <w:ind w:left="3600" w:hanging="360"/>
+      </w:pPr>
+    </w:lvl>
+    <w:lvl w:ilvl="5" w:tentative="1">
+      <w:start w:val="1"/>
+      <w:numFmt w:val="decimal"/>
+      <w:lvlText w:val="%6."/>
+      <w:lvlJc w:val="left"/>
+      <w:pPr>
+        <w:tabs>
+          <w:tab w:val="num" w:pos="4320"/>
+        </w:tabs>
+        <w:ind w:left="4320" w:hanging="360"/>
+      </w:pPr>
+    </w:lvl>
+    <w:lvl w:ilvl="6" w:tentative="1">
+      <w:start w:val="1"/>
+      <w:numFmt w:val="decimal"/>
+      <w:lvlText w:val="%7."/>
+      <w:lvlJc w:val="left"/>
+      <w:pPr>
+        <w:tabs>
+          <w:tab w:val="num" w:pos="5040"/>
+        </w:tabs>
+        <w:ind w:left="5040" w:hanging="360"/>
+      </w:pPr>
+    </w:lvl>
+    <w:lvl w:ilvl="7" w:tentative="1">
+      <w:start w:val="1"/>
+      <w:numFmt w:val="decimal"/>
+      <w:lvlText w:val="%8."/>
+      <w:lvlJc w:val="left"/>
+      <w:pPr>
+        <w:tabs>
+          <w:tab w:val="num" w:pos="5760"/>
+        </w:tabs>
+        <w:ind w:left="5760" w:hanging="360"/>
+      </w:pPr>
+    </w:lvl>
+    <w:lvl w:ilvl="8" w:tentative="1">
+      <w:start w:val="1"/>
+      <w:numFmt w:val="decimal"/>
+      <w:lvlText w:val="%9."/>
+      <w:lvlJc w:val="left"/>
+      <w:pPr>
+        <w:tabs>
+          <w:tab w:val="num" w:pos="6480"/>
+        </w:tabs>
+        <w:ind w:left="6480" w:hanging="360"/>
+      </w:pPr>
+    </w:lvl>
+  </w:abstractNum>
+  <w:abstractNum w:abstractNumId="18">
     <w:nsid w:val="3E946FA5"/>
     <w:multiLevelType w:val="multilevel"/>
     <w:tmpl w:val="C40A5242"/>
@@ -9779,7 +12193,7 @@
       </w:rPr>
     </w:lvl>
   </w:abstractNum>
-  <w:abstractNum w:abstractNumId="14">
+  <w:abstractNum w:abstractNumId="19">
     <w:nsid w:val="414B2D42"/>
     <w:multiLevelType w:val="multilevel"/>
     <w:tmpl w:val="DAE03FB8"/>
@@ -9928,7 +12342,7 @@
       </w:rPr>
     </w:lvl>
   </w:abstractNum>
-  <w:abstractNum w:abstractNumId="15">
+  <w:abstractNum w:abstractNumId="20">
     <w:nsid w:val="421E4B9D"/>
     <w:multiLevelType w:val="multilevel"/>
     <w:tmpl w:val="F26496C6"/>
@@ -10077,7 +12491,7 @@
       </w:rPr>
     </w:lvl>
   </w:abstractNum>
-  <w:abstractNum w:abstractNumId="16">
+  <w:abstractNum w:abstractNumId="21">
     <w:nsid w:val="428E7925"/>
     <w:multiLevelType w:val="multilevel"/>
     <w:tmpl w:val="A6A45DA8"/>
@@ -10226,7 +12640,7 @@
       </w:rPr>
     </w:lvl>
   </w:abstractNum>
-  <w:abstractNum w:abstractNumId="17">
+  <w:abstractNum w:abstractNumId="22">
     <w:nsid w:val="46376F8F"/>
     <w:multiLevelType w:val="multilevel"/>
     <w:tmpl w:val="2722C8F6"/>
@@ -10375,7 +12789,156 @@
       </w:rPr>
     </w:lvl>
   </w:abstractNum>
-  <w:abstractNum w:abstractNumId="18">
+  <w:abstractNum w:abstractNumId="23">
+    <w:nsid w:val="46E92860"/>
+    <w:multiLevelType w:val="multilevel"/>
+    <w:tmpl w:val="24A6533A"/>
+    <w:lvl w:ilvl="0">
+      <w:start w:val="1"/>
+      <w:numFmt w:val="bullet"/>
+      <w:lvlText w:val=""/>
+      <w:lvlJc w:val="left"/>
+      <w:pPr>
+        <w:tabs>
+          <w:tab w:val="num" w:pos="720"/>
+        </w:tabs>
+        <w:ind w:left="720" w:hanging="360"/>
+      </w:pPr>
+      <w:rPr>
+        <w:rFonts w:ascii="Symbol" w:hAnsi="Symbol" w:hint="default"/>
+        <w:sz w:val="20"/>
+      </w:rPr>
+    </w:lvl>
+    <w:lvl w:ilvl="1" w:tentative="1">
+      <w:start w:val="1"/>
+      <w:numFmt w:val="bullet"/>
+      <w:lvlText w:val="o"/>
+      <w:lvlJc w:val="left"/>
+      <w:pPr>
+        <w:tabs>
+          <w:tab w:val="num" w:pos="1440"/>
+        </w:tabs>
+        <w:ind w:left="1440" w:hanging="360"/>
+      </w:pPr>
+      <w:rPr>
+        <w:rFonts w:ascii="Courier New" w:hAnsi="Courier New" w:hint="default"/>
+        <w:sz w:val="20"/>
+      </w:rPr>
+    </w:lvl>
+    <w:lvl w:ilvl="2" w:tentative="1">
+      <w:start w:val="1"/>
+      <w:numFmt w:val="bullet"/>
+      <w:lvlText w:val=""/>
+      <w:lvlJc w:val="left"/>
+      <w:pPr>
+        <w:tabs>
+          <w:tab w:val="num" w:pos="2160"/>
+        </w:tabs>
+        <w:ind w:left="2160" w:hanging="360"/>
+      </w:pPr>
+      <w:rPr>
+        <w:rFonts w:ascii="Wingdings" w:hAnsi="Wingdings" w:hint="default"/>
+        <w:sz w:val="20"/>
+      </w:rPr>
+    </w:lvl>
+    <w:lvl w:ilvl="3" w:tentative="1">
+      <w:start w:val="1"/>
+      <w:numFmt w:val="bullet"/>
+      <w:lvlText w:val=""/>
+      <w:lvlJc w:val="left"/>
+      <w:pPr>
+        <w:tabs>
+          <w:tab w:val="num" w:pos="2880"/>
+        </w:tabs>
+        <w:ind w:left="2880" w:hanging="360"/>
+      </w:pPr>
+      <w:rPr>
+        <w:rFonts w:ascii="Wingdings" w:hAnsi="Wingdings" w:hint="default"/>
+        <w:sz w:val="20"/>
+      </w:rPr>
+    </w:lvl>
+    <w:lvl w:ilvl="4" w:tentative="1">
+      <w:start w:val="1"/>
+      <w:numFmt w:val="bullet"/>
+      <w:lvlText w:val=""/>
+      <w:lvlJc w:val="left"/>
+      <w:pPr>
+        <w:tabs>
+          <w:tab w:val="num" w:pos="3600"/>
+        </w:tabs>
+        <w:ind w:left="3600" w:hanging="360"/>
+      </w:pPr>
+      <w:rPr>
+        <w:rFonts w:ascii="Wingdings" w:hAnsi="Wingdings" w:hint="default"/>
+        <w:sz w:val="20"/>
+      </w:rPr>
+    </w:lvl>
+    <w:lvl w:ilvl="5" w:tentative="1">
+      <w:start w:val="1"/>
+      <w:numFmt w:val="bullet"/>
+      <w:lvlText w:val=""/>
+      <w:lvlJc w:val="left"/>
+      <w:pPr>
+        <w:tabs>
+          <w:tab w:val="num" w:pos="4320"/>
+        </w:tabs>
+        <w:ind w:left="4320" w:hanging="360"/>
+      </w:pPr>
+      <w:rPr>
+        <w:rFonts w:ascii="Wingdings" w:hAnsi="Wingdings" w:hint="default"/>
+        <w:sz w:val="20"/>
+      </w:rPr>
+    </w:lvl>
+    <w:lvl w:ilvl="6" w:tentative="1">
+      <w:start w:val="1"/>
+      <w:numFmt w:val="bullet"/>
+      <w:lvlText w:val=""/>
+      <w:lvlJc w:val="left"/>
+      <w:pPr>
+        <w:tabs>
+          <w:tab w:val="num" w:pos="5040"/>
+        </w:tabs>
+        <w:ind w:left="5040" w:hanging="360"/>
+      </w:pPr>
+      <w:rPr>
+        <w:rFonts w:ascii="Wingdings" w:hAnsi="Wingdings" w:hint="default"/>
+        <w:sz w:val="20"/>
+      </w:rPr>
+    </w:lvl>
+    <w:lvl w:ilvl="7" w:tentative="1">
+      <w:start w:val="1"/>
+      <w:numFmt w:val="bullet"/>
+      <w:lvlText w:val=""/>
+      <w:lvlJc w:val="left"/>
+      <w:pPr>
+        <w:tabs>
+          <w:tab w:val="num" w:pos="5760"/>
+        </w:tabs>
+        <w:ind w:left="5760" w:hanging="360"/>
+      </w:pPr>
+      <w:rPr>
+        <w:rFonts w:ascii="Wingdings" w:hAnsi="Wingdings" w:hint="default"/>
+        <w:sz w:val="20"/>
+      </w:rPr>
+    </w:lvl>
+    <w:lvl w:ilvl="8" w:tentative="1">
+      <w:start w:val="1"/>
+      <w:numFmt w:val="bullet"/>
+      <w:lvlText w:val=""/>
+      <w:lvlJc w:val="left"/>
+      <w:pPr>
+        <w:tabs>
+          <w:tab w:val="num" w:pos="6480"/>
+        </w:tabs>
+        <w:ind w:left="6480" w:hanging="360"/>
+      </w:pPr>
+      <w:rPr>
+        <w:rFonts w:ascii="Wingdings" w:hAnsi="Wingdings" w:hint="default"/>
+        <w:sz w:val="20"/>
+      </w:rPr>
+    </w:lvl>
+  </w:abstractNum>
+  <w:abstractNum w:abstractNumId="24">
     <w:nsid w:val="47111E93"/>
     <w:multiLevelType w:val="multilevel"/>
     <w:tmpl w:val="37E82FBC"/>
@@ -10524,7 +13087,7 @@
       </w:rPr>
     </w:lvl>
   </w:abstractNum>
-  <w:abstractNum w:abstractNumId="19">
+  <w:abstractNum w:abstractNumId="25">
     <w:nsid w:val="48CE59C9"/>
     <w:multiLevelType w:val="multilevel"/>
     <w:tmpl w:val="960CC73A"/>
@@ -10673,7 +13236,7 @@
       </w:rPr>
     </w:lvl>
   </w:abstractNum>
-  <w:abstractNum w:abstractNumId="20">
+  <w:abstractNum w:abstractNumId="26">
     <w:nsid w:val="492B2C75"/>
     <w:multiLevelType w:val="multilevel"/>
     <w:tmpl w:val="5C745E98"/>
@@ -10790,7 +13353,7 @@
       </w:pPr>
     </w:lvl>
   </w:abstractNum>
-  <w:abstractNum w:abstractNumId="21">
+  <w:abstractNum w:abstractNumId="27">
     <w:nsid w:val="494526F0"/>
     <w:multiLevelType w:val="multilevel"/>
     <w:tmpl w:val="0EECBA36"/>
@@ -10939,7 +13502,7 @@
       </w:rPr>
     </w:lvl>
   </w:abstractNum>
-  <w:abstractNum w:abstractNumId="22">
+  <w:abstractNum w:abstractNumId="28">
     <w:nsid w:val="49772631"/>
     <w:multiLevelType w:val="multilevel"/>
     <w:tmpl w:val="D6A4F24A"/>
@@ -11052,7 +13615,120 @@
       </w:pPr>
     </w:lvl>
   </w:abstractNum>
-  <w:abstractNum w:abstractNumId="23">
+  <w:abstractNum w:abstractNumId="29">
+    <w:nsid w:val="4A4F7B6B"/>
+    <w:multiLevelType w:val="multilevel"/>
+    <w:tmpl w:val="00308BD4"/>
+    <w:lvl w:ilvl="0">
+      <w:start w:val="1"/>
+      <w:numFmt w:val="decimal"/>
+      <w:lvlText w:val="%1."/>
+      <w:lvlJc w:val="left"/>
+      <w:pPr>
+        <w:tabs>
+          <w:tab w:val="num" w:pos="720"/>
+        </w:tabs>
+        <w:ind w:left="720" w:hanging="360"/>
+      </w:pPr>
+    </w:lvl>
+    <w:lvl w:ilvl="1" w:tentative="1">
+      <w:start w:val="1"/>
+      <w:numFmt w:val="decimal"/>
+      <w:lvlText w:val="%2."/>
+      <w:lvlJc w:val="left"/>
+      <w:pPr>
+        <w:tabs>
+          <w:tab w:val="num" w:pos="1440"/>
+        </w:tabs>
+        <w:ind w:left="1440" w:hanging="360"/>
+      </w:pPr>
+    </w:lvl>
+    <w:lvl w:ilvl="2" w:tentative="1">
+      <w:start w:val="1"/>
+      <w:numFmt w:val="decimal"/>
+      <w:lvlText w:val="%3."/>
+      <w:lvlJc w:val="left"/>
+      <w:pPr>
+        <w:tabs>
+          <w:tab w:val="num" w:pos="2160"/>
+        </w:tabs>
+        <w:ind w:left="2160" w:hanging="360"/>
+      </w:pPr>
+    </w:lvl>
+    <w:lvl w:ilvl="3" w:tentative="1">
+      <w:start w:val="1"/>
+      <w:numFmt w:val="decimal"/>
+      <w:lvlText w:val="%4."/>
+      <w:lvlJc w:val="left"/>
+      <w:pPr>
+        <w:tabs>
+          <w:tab w:val="num" w:pos="2880"/>
+        </w:tabs>
+        <w:ind w:left="2880" w:hanging="360"/>
+      </w:pPr>
+    </w:lvl>
+    <w:lvl w:ilvl="4" w:tentative="1">
+      <w:start w:val="1"/>
+      <w:numFmt w:val="decimal"/>
+      <w:lvlText w:val="%5."/>
+      <w:lvlJc w:val="left"/>
+      <w:pPr>
+        <w:tabs>
+          <w:tab w:val="num" w:pos="3600"/>
+        </w:tabs>
+        <w:ind w:left="3600" w:hanging="360"/>
+      </w:pPr>
+    </w:lvl>
+    <w:lvl w:ilvl="5" w:tentative="1">
+      <w:start w:val="1"/>
+      <w:numFmt w:val="decimal"/>
+      <w:lvlText w:val="%6."/>
+      <w:lvlJc w:val="left"/>
+      <w:pPr>
+        <w:tabs>
+          <w:tab w:val="num" w:pos="4320"/>
+        </w:tabs>
+        <w:ind w:left="4320" w:hanging="360"/>
+      </w:pPr>
+    </w:lvl>
+    <w:lvl w:ilvl="6" w:tentative="1">
+      <w:start w:val="1"/>
+      <w:numFmt w:val="decimal"/>
+      <w:lvlText w:val="%7."/>
+      <w:lvlJc w:val="left"/>
+      <w:pPr>
+        <w:tabs>
+          <w:tab w:val="num" w:pos="5040"/>
+        </w:tabs>
+        <w:ind w:left="5040" w:hanging="360"/>
+      </w:pPr>
+    </w:lvl>
+    <w:lvl w:ilvl="7" w:tentative="1">
+      <w:start w:val="1"/>
+      <w:numFmt w:val="decimal"/>
+      <w:lvlText w:val="%8."/>
+      <w:lvlJc w:val="left"/>
+      <w:pPr>
+        <w:tabs>
+          <w:tab w:val="num" w:pos="5760"/>
+        </w:tabs>
+        <w:ind w:left="5760" w:hanging="360"/>
+      </w:pPr>
+    </w:lvl>
+    <w:lvl w:ilvl="8" w:tentative="1">
+      <w:start w:val="1"/>
+      <w:numFmt w:val="decimal"/>
+      <w:lvlText w:val="%9."/>
+      <w:lvlJc w:val="left"/>
+      <w:pPr>
+        <w:tabs>
+          <w:tab w:val="num" w:pos="6480"/>
+        </w:tabs>
+        <w:ind w:left="6480" w:hanging="360"/>
+      </w:pPr>
+    </w:lvl>
+  </w:abstractNum>
+  <w:abstractNum w:abstractNumId="30">
     <w:nsid w:val="4A6136F8"/>
     <w:multiLevelType w:val="multilevel"/>
     <w:tmpl w:val="27985412"/>
@@ -11201,7 +13877,7 @@
       </w:rPr>
     </w:lvl>
   </w:abstractNum>
-  <w:abstractNum w:abstractNumId="24">
+  <w:abstractNum w:abstractNumId="31">
     <w:nsid w:val="4CEC44F9"/>
     <w:multiLevelType w:val="multilevel"/>
     <w:tmpl w:val="7F184B6E"/>
@@ -11350,7 +14026,7 @@
       </w:rPr>
     </w:lvl>
   </w:abstractNum>
-  <w:abstractNum w:abstractNumId="25">
+  <w:abstractNum w:abstractNumId="32">
     <w:nsid w:val="4EAE341D"/>
     <w:multiLevelType w:val="multilevel"/>
     <w:tmpl w:val="E436A9A4"/>
@@ -11463,7 +14139,7 @@
       </w:pPr>
     </w:lvl>
   </w:abstractNum>
-  <w:abstractNum w:abstractNumId="26">
+  <w:abstractNum w:abstractNumId="33">
     <w:nsid w:val="4FF07739"/>
     <w:multiLevelType w:val="multilevel"/>
     <w:tmpl w:val="4D80842A"/>
@@ -11612,7 +14288,305 @@
       </w:rPr>
     </w:lvl>
   </w:abstractNum>
-  <w:abstractNum w:abstractNumId="27">
+  <w:abstractNum w:abstractNumId="34">
+    <w:nsid w:val="51C412C0"/>
+    <w:multiLevelType w:val="multilevel"/>
+    <w:tmpl w:val="241A6092"/>
+    <w:lvl w:ilvl="0">
+      <w:start w:val="1"/>
+      <w:numFmt w:val="bullet"/>
+      <w:lvlText w:val=""/>
+      <w:lvlJc w:val="left"/>
+      <w:pPr>
+        <w:tabs>
+          <w:tab w:val="num" w:pos="720"/>
+        </w:tabs>
+        <w:ind w:left="720" w:hanging="360"/>
+      </w:pPr>
+      <w:rPr>
+        <w:rFonts w:ascii="Symbol" w:hAnsi="Symbol" w:hint="default"/>
+        <w:sz w:val="20"/>
+      </w:rPr>
+    </w:lvl>
+    <w:lvl w:ilvl="1">
+      <w:start w:val="1"/>
+      <w:numFmt w:val="bullet"/>
+      <w:lvlText w:val="o"/>
+      <w:lvlJc w:val="left"/>
+      <w:pPr>
+        <w:tabs>
+          <w:tab w:val="num" w:pos="1440"/>
+        </w:tabs>
+        <w:ind w:left="1440" w:hanging="360"/>
+      </w:pPr>
+      <w:rPr>
+        <w:rFonts w:ascii="Courier New" w:hAnsi="Courier New" w:hint="default"/>
+        <w:sz w:val="20"/>
+      </w:rPr>
+    </w:lvl>
+    <w:lvl w:ilvl="2" w:tentative="1">
+      <w:start w:val="1"/>
+      <w:numFmt w:val="bullet"/>
+      <w:lvlText w:val=""/>
+      <w:lvlJc w:val="left"/>
+      <w:pPr>
+        <w:tabs>
+          <w:tab w:val="num" w:pos="2160"/>
+        </w:tabs>
+        <w:ind w:left="2160" w:hanging="360"/>
+      </w:pPr>
+      <w:rPr>
+        <w:rFonts w:ascii="Wingdings" w:hAnsi="Wingdings" w:hint="default"/>
+        <w:sz w:val="20"/>
+      </w:rPr>
+    </w:lvl>
+    <w:lvl w:ilvl="3" w:tentative="1">
+      <w:start w:val="1"/>
+      <w:numFmt w:val="bullet"/>
+      <w:lvlText w:val=""/>
+      <w:lvlJc w:val="left"/>
+      <w:pPr>
+        <w:tabs>
+          <w:tab w:val="num" w:pos="2880"/>
+        </w:tabs>
+        <w:ind w:left="2880" w:hanging="360"/>
+      </w:pPr>
+      <w:rPr>
+        <w:rFonts w:ascii="Wingdings" w:hAnsi="Wingdings" w:hint="default"/>
+        <w:sz w:val="20"/>
+      </w:rPr>
+    </w:lvl>
+    <w:lvl w:ilvl="4" w:tentative="1">
+      <w:start w:val="1"/>
+      <w:numFmt w:val="bullet"/>
+      <w:lvlText w:val=""/>
+      <w:lvlJc w:val="left"/>
+      <w:pPr>
+        <w:tabs>
+          <w:tab w:val="num" w:pos="3600"/>
+        </w:tabs>
+        <w:ind w:left="3600" w:hanging="360"/>
+      </w:pPr>
+      <w:rPr>
+        <w:rFonts w:ascii="Wingdings" w:hAnsi="Wingdings" w:hint="default"/>
+        <w:sz w:val="20"/>
+      </w:rPr>
+    </w:lvl>
+    <w:lvl w:ilvl="5" w:tentative="1">
+      <w:start w:val="1"/>
+      <w:numFmt w:val="bullet"/>
+      <w:lvlText w:val=""/>
+      <w:lvlJc w:val="left"/>
+      <w:pPr>
+        <w:tabs>
+          <w:tab w:val="num" w:pos="4320"/>
+        </w:tabs>
+        <w:ind w:left="4320" w:hanging="360"/>
+      </w:pPr>
+      <w:rPr>
+        <w:rFonts w:ascii="Wingdings" w:hAnsi="Wingdings" w:hint="default"/>
+        <w:sz w:val="20"/>
+      </w:rPr>
+    </w:lvl>
+    <w:lvl w:ilvl="6" w:tentative="1">
+      <w:start w:val="1"/>
+      <w:numFmt w:val="bullet"/>
+      <w:lvlText w:val=""/>
+      <w:lvlJc w:val="left"/>
+      <w:pPr>
+        <w:tabs>
+          <w:tab w:val="num" w:pos="5040"/>
+        </w:tabs>
+        <w:ind w:left="5040" w:hanging="360"/>
+      </w:pPr>
+      <w:rPr>
+        <w:rFonts w:ascii="Wingdings" w:hAnsi="Wingdings" w:hint="default"/>
+        <w:sz w:val="20"/>
+      </w:rPr>
+    </w:lvl>
+    <w:lvl w:ilvl="7" w:tentative="1">
+      <w:start w:val="1"/>
+      <w:numFmt w:val="bullet"/>
+      <w:lvlText w:val=""/>
+      <w:lvlJc w:val="left"/>
+      <w:pPr>
+        <w:tabs>
+          <w:tab w:val="num" w:pos="5760"/>
+        </w:tabs>
+        <w:ind w:left="5760" w:hanging="360"/>
+      </w:pPr>
+      <w:rPr>
+        <w:rFonts w:ascii="Wingdings" w:hAnsi="Wingdings" w:hint="default"/>
+        <w:sz w:val="20"/>
+      </w:rPr>
+    </w:lvl>
+    <w:lvl w:ilvl="8" w:tentative="1">
+      <w:start w:val="1"/>
+      <w:numFmt w:val="bullet"/>
+      <w:lvlText w:val=""/>
+      <w:lvlJc w:val="left"/>
+      <w:pPr>
+        <w:tabs>
+          <w:tab w:val="num" w:pos="6480"/>
+        </w:tabs>
+        <w:ind w:left="6480" w:hanging="360"/>
+      </w:pPr>
+      <w:rPr>
+        <w:rFonts w:ascii="Wingdings" w:hAnsi="Wingdings" w:hint="default"/>
+        <w:sz w:val="20"/>
+      </w:rPr>
+    </w:lvl>
+  </w:abstractNum>
+  <w:abstractNum w:abstractNumId="35">
+    <w:nsid w:val="582B4113"/>
+    <w:multiLevelType w:val="multilevel"/>
+    <w:tmpl w:val="9076ACA8"/>
+    <w:lvl w:ilvl="0">
+      <w:start w:val="1"/>
+      <w:numFmt w:val="bullet"/>
+      <w:lvlText w:val=""/>
+      <w:lvlJc w:val="left"/>
+      <w:pPr>
+        <w:tabs>
+          <w:tab w:val="num" w:pos="720"/>
+        </w:tabs>
+        <w:ind w:left="720" w:hanging="360"/>
+      </w:pPr>
+      <w:rPr>
+        <w:rFonts w:ascii="Symbol" w:hAnsi="Symbol" w:hint="default"/>
+        <w:sz w:val="20"/>
+      </w:rPr>
+    </w:lvl>
+    <w:lvl w:ilvl="1" w:tentative="1">
+      <w:start w:val="1"/>
+      <w:numFmt w:val="bullet"/>
+      <w:lvlText w:val="o"/>
+      <w:lvlJc w:val="left"/>
+      <w:pPr>
+        <w:tabs>
+          <w:tab w:val="num" w:pos="1440"/>
+        </w:tabs>
+        <w:ind w:left="1440" w:hanging="360"/>
+      </w:pPr>
+      <w:rPr>
+        <w:rFonts w:ascii="Courier New" w:hAnsi="Courier New" w:hint="default"/>
+        <w:sz w:val="20"/>
+      </w:rPr>
+    </w:lvl>
+    <w:lvl w:ilvl="2" w:tentative="1">
+      <w:start w:val="1"/>
+      <w:numFmt w:val="bullet"/>
+      <w:lvlText w:val=""/>
+      <w:lvlJc w:val="left"/>
+      <w:pPr>
+        <w:tabs>
+          <w:tab w:val="num" w:pos="2160"/>
+        </w:tabs>
+        <w:ind w:left="2160" w:hanging="360"/>
+      </w:pPr>
+      <w:rPr>
+        <w:rFonts w:ascii="Wingdings" w:hAnsi="Wingdings" w:hint="default"/>
+        <w:sz w:val="20"/>
+      </w:rPr>
+    </w:lvl>
+    <w:lvl w:ilvl="3" w:tentative="1">
+      <w:start w:val="1"/>
+      <w:numFmt w:val="bullet"/>
+      <w:lvlText w:val=""/>
+      <w:lvlJc w:val="left"/>
+      <w:pPr>
+        <w:tabs>
+          <w:tab w:val="num" w:pos="2880"/>
+        </w:tabs>
+        <w:ind w:left="2880" w:hanging="360"/>
+      </w:pPr>
+      <w:rPr>
+        <w:rFonts w:ascii="Wingdings" w:hAnsi="Wingdings" w:hint="default"/>
+        <w:sz w:val="20"/>
+      </w:rPr>
+    </w:lvl>
+    <w:lvl w:ilvl="4" w:tentative="1">
+      <w:start w:val="1"/>
+      <w:numFmt w:val="bullet"/>
+      <w:lvlText w:val=""/>
+      <w:lvlJc w:val="left"/>
+      <w:pPr>
+        <w:tabs>
+          <w:tab w:val="num" w:pos="3600"/>
+        </w:tabs>
+        <w:ind w:left="3600" w:hanging="360"/>
+      </w:pPr>
+      <w:rPr>
+        <w:rFonts w:ascii="Wingdings" w:hAnsi="Wingdings" w:hint="default"/>
+        <w:sz w:val="20"/>
+      </w:rPr>
+    </w:lvl>
+    <w:lvl w:ilvl="5" w:tentative="1">
+      <w:start w:val="1"/>
+      <w:numFmt w:val="bullet"/>
+      <w:lvlText w:val=""/>
+      <w:lvlJc w:val="left"/>
+      <w:pPr>
+        <w:tabs>
+          <w:tab w:val="num" w:pos="4320"/>
+        </w:tabs>
+        <w:ind w:left="4320" w:hanging="360"/>
+      </w:pPr>
+      <w:rPr>
+        <w:rFonts w:ascii="Wingdings" w:hAnsi="Wingdings" w:hint="default"/>
+        <w:sz w:val="20"/>
+      </w:rPr>
+    </w:lvl>
+    <w:lvl w:ilvl="6" w:tentative="1">
+      <w:start w:val="1"/>
+      <w:numFmt w:val="bullet"/>
+      <w:lvlText w:val=""/>
+      <w:lvlJc w:val="left"/>
+      <w:pPr>
+        <w:tabs>
+          <w:tab w:val="num" w:pos="5040"/>
+        </w:tabs>
+        <w:ind w:left="5040" w:hanging="360"/>
+      </w:pPr>
+      <w:rPr>
+        <w:rFonts w:ascii="Wingdings" w:hAnsi="Wingdings" w:hint="default"/>
+        <w:sz w:val="20"/>
+      </w:rPr>
+    </w:lvl>
+    <w:lvl w:ilvl="7" w:tentative="1">
+      <w:start w:val="1"/>
+      <w:numFmt w:val="bullet"/>
+      <w:lvlText w:val=""/>
+      <w:lvlJc w:val="left"/>
+      <w:pPr>
+        <w:tabs>
+          <w:tab w:val="num" w:pos="5760"/>
+        </w:tabs>
+        <w:ind w:left="5760" w:hanging="360"/>
+      </w:pPr>
+      <w:rPr>
+        <w:rFonts w:ascii="Wingdings" w:hAnsi="Wingdings" w:hint="default"/>
+        <w:sz w:val="20"/>
+      </w:rPr>
+    </w:lvl>
+    <w:lvl w:ilvl="8" w:tentative="1">
+      <w:start w:val="1"/>
+      <w:numFmt w:val="bullet"/>
+      <w:lvlText w:val=""/>
+      <w:lvlJc w:val="left"/>
+      <w:pPr>
+        <w:tabs>
+          <w:tab w:val="num" w:pos="6480"/>
+        </w:tabs>
+        <w:ind w:left="6480" w:hanging="360"/>
+      </w:pPr>
+      <w:rPr>
+        <w:rFonts w:ascii="Wingdings" w:hAnsi="Wingdings" w:hint="default"/>
+        <w:sz w:val="20"/>
+      </w:rPr>
+    </w:lvl>
+  </w:abstractNum>
+  <w:abstractNum w:abstractNumId="36">
     <w:nsid w:val="58311802"/>
     <w:multiLevelType w:val="multilevel"/>
     <w:tmpl w:val="9A1C992A"/>
@@ -11761,7 +14735,7 @@
       </w:rPr>
     </w:lvl>
   </w:abstractNum>
-  <w:abstractNum w:abstractNumId="28">
+  <w:abstractNum w:abstractNumId="37">
     <w:nsid w:val="5B1C1370"/>
     <w:multiLevelType w:val="multilevel"/>
     <w:tmpl w:val="D6B22354"/>
@@ -11910,7 +14884,7 @@
       </w:rPr>
     </w:lvl>
   </w:abstractNum>
-  <w:abstractNum w:abstractNumId="29">
+  <w:abstractNum w:abstractNumId="38">
     <w:nsid w:val="5BD70107"/>
     <w:multiLevelType w:val="multilevel"/>
     <w:tmpl w:val="0BAE664A"/>
@@ -12023,7 +14997,156 @@
       </w:pPr>
     </w:lvl>
   </w:abstractNum>
-  <w:abstractNum w:abstractNumId="30">
+  <w:abstractNum w:abstractNumId="39">
+    <w:nsid w:val="5F143D4E"/>
+    <w:multiLevelType w:val="multilevel"/>
+    <w:tmpl w:val="41AA6E6C"/>
+    <w:lvl w:ilvl="0">
+      <w:start w:val="1"/>
+      <w:numFmt w:val="bullet"/>
+      <w:lvlText w:val=""/>
+      <w:lvlJc w:val="left"/>
+      <w:pPr>
+        <w:tabs>
+          <w:tab w:val="num" w:pos="720"/>
+        </w:tabs>
+        <w:ind w:left="720" w:hanging="360"/>
+      </w:pPr>
+      <w:rPr>
+        <w:rFonts w:ascii="Symbol" w:hAnsi="Symbol" w:hint="default"/>
+        <w:sz w:val="20"/>
+      </w:rPr>
+    </w:lvl>
+    <w:lvl w:ilvl="1" w:tentative="1">
+      <w:start w:val="1"/>
+      <w:numFmt w:val="bullet"/>
+      <w:lvlText w:val="o"/>
+      <w:lvlJc w:val="left"/>
+      <w:pPr>
+        <w:tabs>
+          <w:tab w:val="num" w:pos="1440"/>
+        </w:tabs>
+        <w:ind w:left="1440" w:hanging="360"/>
+      </w:pPr>
+      <w:rPr>
+        <w:rFonts w:ascii="Courier New" w:hAnsi="Courier New" w:hint="default"/>
+        <w:sz w:val="20"/>
+      </w:rPr>
+    </w:lvl>
+    <w:lvl w:ilvl="2" w:tentative="1">
+      <w:start w:val="1"/>
+      <w:numFmt w:val="bullet"/>
+      <w:lvlText w:val=""/>
+      <w:lvlJc w:val="left"/>
+      <w:pPr>
+        <w:tabs>
+          <w:tab w:val="num" w:pos="2160"/>
+        </w:tabs>
+        <w:ind w:left="2160" w:hanging="360"/>
+      </w:pPr>
+      <w:rPr>
+        <w:rFonts w:ascii="Wingdings" w:hAnsi="Wingdings" w:hint="default"/>
+        <w:sz w:val="20"/>
+      </w:rPr>
+    </w:lvl>
+    <w:lvl w:ilvl="3" w:tentative="1">
+      <w:start w:val="1"/>
+      <w:numFmt w:val="bullet"/>
+      <w:lvlText w:val=""/>
+      <w:lvlJc w:val="left"/>
+      <w:pPr>
+        <w:tabs>
+          <w:tab w:val="num" w:pos="2880"/>
+        </w:tabs>
+        <w:ind w:left="2880" w:hanging="360"/>
+      </w:pPr>
+      <w:rPr>
+        <w:rFonts w:ascii="Wingdings" w:hAnsi="Wingdings" w:hint="default"/>
+        <w:sz w:val="20"/>
+      </w:rPr>
+    </w:lvl>
+    <w:lvl w:ilvl="4" w:tentative="1">
+      <w:start w:val="1"/>
+      <w:numFmt w:val="bullet"/>
+      <w:lvlText w:val=""/>
+      <w:lvlJc w:val="left"/>
+      <w:pPr>
+        <w:tabs>
+          <w:tab w:val="num" w:pos="3600"/>
+        </w:tabs>
+        <w:ind w:left="3600" w:hanging="360"/>
+      </w:pPr>
+      <w:rPr>
+        <w:rFonts w:ascii="Wingdings" w:hAnsi="Wingdings" w:hint="default"/>
+        <w:sz w:val="20"/>
+      </w:rPr>
+    </w:lvl>
+    <w:lvl w:ilvl="5" w:tentative="1">
+      <w:start w:val="1"/>
+      <w:numFmt w:val="bullet"/>
+      <w:lvlText w:val=""/>
+      <w:lvlJc w:val="left"/>
+      <w:pPr>
+        <w:tabs>
+          <w:tab w:val="num" w:pos="4320"/>
+        </w:tabs>
+        <w:ind w:left="4320" w:hanging="360"/>
+      </w:pPr>
+      <w:rPr>
+        <w:rFonts w:ascii="Wingdings" w:hAnsi="Wingdings" w:hint="default"/>
+        <w:sz w:val="20"/>
+      </w:rPr>
+    </w:lvl>
+    <w:lvl w:ilvl="6" w:tentative="1">
+      <w:start w:val="1"/>
+      <w:numFmt w:val="bullet"/>
+      <w:lvlText w:val=""/>
+      <w:lvlJc w:val="left"/>
+      <w:pPr>
+        <w:tabs>
+          <w:tab w:val="num" w:pos="5040"/>
+        </w:tabs>
+        <w:ind w:left="5040" w:hanging="360"/>
+      </w:pPr>
+      <w:rPr>
+        <w:rFonts w:ascii="Wingdings" w:hAnsi="Wingdings" w:hint="default"/>
+        <w:sz w:val="20"/>
+      </w:rPr>
+    </w:lvl>
+    <w:lvl w:ilvl="7" w:tentative="1">
+      <w:start w:val="1"/>
+      <w:numFmt w:val="bullet"/>
+      <w:lvlText w:val=""/>
+      <w:lvlJc w:val="left"/>
+      <w:pPr>
+        <w:tabs>
+          <w:tab w:val="num" w:pos="5760"/>
+        </w:tabs>
+        <w:ind w:left="5760" w:hanging="360"/>
+      </w:pPr>
+      <w:rPr>
+        <w:rFonts w:ascii="Wingdings" w:hAnsi="Wingdings" w:hint="default"/>
+        <w:sz w:val="20"/>
+      </w:rPr>
+    </w:lvl>
+    <w:lvl w:ilvl="8" w:tentative="1">
+      <w:start w:val="1"/>
+      <w:numFmt w:val="bullet"/>
+      <w:lvlText w:val=""/>
+      <w:lvlJc w:val="left"/>
+      <w:pPr>
+        <w:tabs>
+          <w:tab w:val="num" w:pos="6480"/>
+        </w:tabs>
+        <w:ind w:left="6480" w:hanging="360"/>
+      </w:pPr>
+      <w:rPr>
+        <w:rFonts w:ascii="Wingdings" w:hAnsi="Wingdings" w:hint="default"/>
+        <w:sz w:val="20"/>
+      </w:rPr>
+    </w:lvl>
+  </w:abstractNum>
+  <w:abstractNum w:abstractNumId="40">
     <w:nsid w:val="5FEA6434"/>
     <w:multiLevelType w:val="multilevel"/>
     <w:tmpl w:val="F99A2D66"/>
@@ -12172,7 +15295,7 @@
       </w:rPr>
     </w:lvl>
   </w:abstractNum>
-  <w:abstractNum w:abstractNumId="31">
+  <w:abstractNum w:abstractNumId="41">
     <w:nsid w:val="614E3EBC"/>
     <w:multiLevelType w:val="multilevel"/>
     <w:tmpl w:val="D69A675A"/>
@@ -12285,7 +15408,7 @@
       </w:pPr>
     </w:lvl>
   </w:abstractNum>
-  <w:abstractNum w:abstractNumId="32">
+  <w:abstractNum w:abstractNumId="42">
     <w:nsid w:val="6BC06568"/>
     <w:multiLevelType w:val="multilevel"/>
     <w:tmpl w:val="23DE64E6"/>
@@ -12398,7 +15521,7 @@
       </w:pPr>
     </w:lvl>
   </w:abstractNum>
-  <w:abstractNum w:abstractNumId="33">
+  <w:abstractNum w:abstractNumId="43">
     <w:nsid w:val="6E5451DF"/>
     <w:multiLevelType w:val="multilevel"/>
     <w:tmpl w:val="5A9A32CC"/>
@@ -12547,7 +15670,7 @@
       </w:rPr>
     </w:lvl>
   </w:abstractNum>
-  <w:abstractNum w:abstractNumId="34">
+  <w:abstractNum w:abstractNumId="44">
     <w:nsid w:val="6E8539BF"/>
     <w:multiLevelType w:val="multilevel"/>
     <w:tmpl w:val="DBE21214"/>
@@ -12696,7 +15819,7 @@
       </w:rPr>
     </w:lvl>
   </w:abstractNum>
-  <w:abstractNum w:abstractNumId="35">
+  <w:abstractNum w:abstractNumId="45">
     <w:nsid w:val="70605CF2"/>
     <w:multiLevelType w:val="multilevel"/>
     <w:tmpl w:val="08AAC5FA"/>
@@ -12845,7 +15968,7 @@
       </w:rPr>
     </w:lvl>
   </w:abstractNum>
-  <w:abstractNum w:abstractNumId="36">
+  <w:abstractNum w:abstractNumId="46">
     <w:nsid w:val="733746E5"/>
     <w:multiLevelType w:val="multilevel"/>
     <w:tmpl w:val="E2B6E480"/>
@@ -12994,7 +16117,7 @@
       </w:rPr>
     </w:lvl>
   </w:abstractNum>
-  <w:abstractNum w:abstractNumId="37">
+  <w:abstractNum w:abstractNumId="47">
     <w:nsid w:val="743578C8"/>
     <w:multiLevelType w:val="multilevel"/>
     <w:tmpl w:val="C16CCDFA"/>
@@ -13143,7 +16266,7 @@
       </w:rPr>
     </w:lvl>
   </w:abstractNum>
-  <w:abstractNum w:abstractNumId="38">
+  <w:abstractNum w:abstractNumId="48">
     <w:nsid w:val="74D27641"/>
     <w:multiLevelType w:val="multilevel"/>
     <w:tmpl w:val="DAFC9FEE"/>
@@ -13292,7 +16415,7 @@
       </w:rPr>
     </w:lvl>
   </w:abstractNum>
-  <w:abstractNum w:abstractNumId="39">
+  <w:abstractNum w:abstractNumId="49">
     <w:nsid w:val="76AA2659"/>
     <w:multiLevelType w:val="multilevel"/>
     <w:tmpl w:val="C6D0B61C"/>
@@ -13441,7 +16564,7 @@
       </w:rPr>
     </w:lvl>
   </w:abstractNum>
-  <w:abstractNum w:abstractNumId="40">
+  <w:abstractNum w:abstractNumId="50">
     <w:nsid w:val="786C0A88"/>
     <w:multiLevelType w:val="multilevel"/>
     <w:tmpl w:val="8F4862F0"/>
@@ -13590,7 +16713,7 @@
       </w:rPr>
     </w:lvl>
   </w:abstractNum>
-  <w:abstractNum w:abstractNumId="41">
+  <w:abstractNum w:abstractNumId="51">
     <w:nsid w:val="7A5C7686"/>
     <w:multiLevelType w:val="multilevel"/>
     <w:tmpl w:val="AC1E715E"/>
@@ -13739,7 +16862,7 @@
       </w:rPr>
     </w:lvl>
   </w:abstractNum>
-  <w:abstractNum w:abstractNumId="42">
+  <w:abstractNum w:abstractNumId="52">
     <w:nsid w:val="7C146183"/>
     <w:multiLevelType w:val="multilevel"/>
     <w:tmpl w:val="301C25E4"/>
@@ -13888,7 +17011,7 @@
       </w:rPr>
     </w:lvl>
   </w:abstractNum>
-  <w:abstractNum w:abstractNumId="43">
+  <w:abstractNum w:abstractNumId="53">
     <w:nsid w:val="7F8432B2"/>
     <w:multiLevelType w:val="multilevel"/>
     <w:tmpl w:val="204AF714"/>
@@ -14038,46 +17161,46 @@
     </w:lvl>
   </w:abstractNum>
   <w:num w:numId="1">
-    <w:abstractNumId w:val="34"/>
+    <w:abstractNumId w:val="44"/>
   </w:num>
   <w:num w:numId="2">
-    <w:abstractNumId w:val="40"/>
+    <w:abstractNumId w:val="50"/>
   </w:num>
   <w:num w:numId="3">
-    <w:abstractNumId w:val="37"/>
+    <w:abstractNumId w:val="47"/>
   </w:num>
   <w:num w:numId="4">
-    <w:abstractNumId w:val="11"/>
+    <w:abstractNumId w:val="14"/>
   </w:num>
   <w:num w:numId="5">
-    <w:abstractNumId w:val="12"/>
+    <w:abstractNumId w:val="15"/>
   </w:num>
   <w:num w:numId="6">
+    <w:abstractNumId w:val="48"/>
+  </w:num>
+  <w:num w:numId="7">
+    <w:abstractNumId w:val="42"/>
+  </w:num>
+  <w:num w:numId="8">
+    <w:abstractNumId w:val="10"/>
+  </w:num>
+  <w:num w:numId="9">
+    <w:abstractNumId w:val="21"/>
+  </w:num>
+  <w:num w:numId="10">
+    <w:abstractNumId w:val="30"/>
+  </w:num>
+  <w:num w:numId="11">
+    <w:abstractNumId w:val="25"/>
+  </w:num>
+  <w:num w:numId="12">
+    <w:abstractNumId w:val="20"/>
+  </w:num>
+  <w:num w:numId="13">
     <w:abstractNumId w:val="38"/>
   </w:num>
-  <w:num w:numId="7">
-    <w:abstractNumId w:val="32"/>
-  </w:num>
-  <w:num w:numId="8">
-    <w:abstractNumId w:val="7"/>
-  </w:num>
-  <w:num w:numId="9">
-    <w:abstractNumId w:val="16"/>
-  </w:num>
-  <w:num w:numId="10">
-    <w:abstractNumId w:val="23"/>
-  </w:num>
-  <w:num w:numId="11">
-    <w:abstractNumId w:val="19"/>
-  </w:num>
-  <w:num w:numId="12">
-    <w:abstractNumId w:val="15"/>
-  </w:num>
-  <w:num w:numId="13">
-    <w:abstractNumId w:val="29"/>
-  </w:num>
   <w:num w:numId="14">
-    <w:abstractNumId w:val="30"/>
+    <w:abstractNumId w:val="40"/>
   </w:num>
   <w:num w:numId="15">
     <w:abstractNumId w:val="1"/>
@@ -14086,89 +17209,120 @@
     <w:abstractNumId w:val="2"/>
   </w:num>
   <w:num w:numId="17">
-    <w:abstractNumId w:val="17"/>
+    <w:abstractNumId w:val="22"/>
   </w:num>
   <w:num w:numId="18">
-    <w:abstractNumId w:val="42"/>
+    <w:abstractNumId w:val="52"/>
   </w:num>
   <w:num w:numId="19">
-    <w:abstractNumId w:val="36"/>
+    <w:abstractNumId w:val="46"/>
   </w:num>
   <w:num w:numId="20">
+    <w:abstractNumId w:val="37"/>
+  </w:num>
+  <w:num w:numId="21">
+    <w:abstractNumId w:val="26"/>
+  </w:num>
+  <w:num w:numId="22">
+    <w:abstractNumId w:val="19"/>
+  </w:num>
+  <w:num w:numId="23">
+    <w:abstractNumId w:val="49"/>
+  </w:num>
+  <w:num w:numId="24">
+    <w:abstractNumId w:val="45"/>
+  </w:num>
+  <w:num w:numId="25">
     <w:abstractNumId w:val="28"/>
   </w:num>
-  <w:num w:numId="21">
-    <w:abstractNumId w:val="20"/>
-  </w:num>
-  <w:num w:numId="22">
-    <w:abstractNumId w:val="14"/>
-  </w:num>
-  <w:num w:numId="23">
-    <w:abstractNumId w:val="39"/>
-  </w:num>
-  <w:num w:numId="24">
-    <w:abstractNumId w:val="35"/>
-  </w:num>
-  <w:num w:numId="25">
-    <w:abstractNumId w:val="22"/>
-  </w:num>
   <w:num w:numId="26">
-    <w:abstractNumId w:val="21"/>
+    <w:abstractNumId w:val="27"/>
   </w:num>
   <w:num w:numId="27">
-    <w:abstractNumId w:val="4"/>
+    <w:abstractNumId w:val="6"/>
   </w:num>
   <w:num w:numId="28">
-    <w:abstractNumId w:val="25"/>
+    <w:abstractNumId w:val="32"/>
   </w:num>
   <w:num w:numId="29">
+    <w:abstractNumId w:val="18"/>
+  </w:num>
+  <w:num w:numId="30">
+    <w:abstractNumId w:val="53"/>
+  </w:num>
+  <w:num w:numId="31">
+    <w:abstractNumId w:val="11"/>
+  </w:num>
+  <w:num w:numId="32">
     <w:abstractNumId w:val="13"/>
   </w:num>
-  <w:num w:numId="30">
-    <w:abstractNumId w:val="43"/>
-  </w:num>
-  <w:num w:numId="31">
+  <w:num w:numId="33">
     <w:abstractNumId w:val="8"/>
   </w:num>
-  <w:num w:numId="32">
-    <w:abstractNumId w:val="10"/>
-  </w:num>
-  <w:num w:numId="33">
-    <w:abstractNumId w:val="6"/>
-  </w:num>
   <w:num w:numId="34">
-    <w:abstractNumId w:val="33"/>
+    <w:abstractNumId w:val="43"/>
   </w:num>
   <w:num w:numId="35">
     <w:abstractNumId w:val="0"/>
   </w:num>
   <w:num w:numId="36">
+    <w:abstractNumId w:val="51"/>
+  </w:num>
+  <w:num w:numId="37">
+    <w:abstractNumId w:val="36"/>
+  </w:num>
+  <w:num w:numId="38">
+    <w:abstractNumId w:val="24"/>
+  </w:num>
+  <w:num w:numId="39">
     <w:abstractNumId w:val="41"/>
   </w:num>
-  <w:num w:numId="37">
-    <w:abstractNumId w:val="27"/>
-  </w:num>
-  <w:num w:numId="38">
-    <w:abstractNumId w:val="18"/>
-  </w:num>
-  <w:num w:numId="39">
-    <w:abstractNumId w:val="31"/>
-  </w:num>
   <w:num w:numId="40">
-    <w:abstractNumId w:val="9"/>
+    <w:abstractNumId w:val="12"/>
   </w:num>
   <w:num w:numId="41">
     <w:abstractNumId w:val="3"/>
   </w:num>
   <w:num w:numId="42">
-    <w:abstractNumId w:val="24"/>
+    <w:abstractNumId w:val="31"/>
   </w:num>
   <w:num w:numId="43">
+    <w:abstractNumId w:val="7"/>
+  </w:num>
+  <w:num w:numId="44">
+    <w:abstractNumId w:val="33"/>
+  </w:num>
+  <w:num w:numId="45">
     <w:abstractNumId w:val="5"/>
   </w:num>
-  <w:num w:numId="44">
-    <w:abstractNumId w:val="26"/>
+  <w:num w:numId="46">
+    <w:abstractNumId w:val="17"/>
   </w:num>
+  <w:num w:numId="47">
+    <w:abstractNumId w:val="29"/>
+  </w:num>
+  <w:num w:numId="48">
+    <w:abstractNumId w:val="39"/>
+  </w:num>
+  <w:num w:numId="49">
+    <w:abstractNumId w:val="35"/>
+  </w:num>
+  <w:num w:numId="50">
+    <w:abstractNumId w:val="9"/>
+  </w:num>
+  <w:num w:numId="51">
+    <w:abstractNumId w:val="23"/>
+  </w:num>
+  <w:num w:numId="52">
+    <w:abstractNumId w:val="16"/>
+  </w:num>
+  <w:num w:numId="53">
+    <w:abstractNumId w:val="4"/>
+  </w:num>
+  <w:num w:numId="54">
+    <w:abstractNumId w:val="34"/>
+  </w:num>
+  <w:numIdMacAtCleanup w:val="54"/>
 </w:numbering>
 </file>
 
@@ -14331,6 +17485,7 @@
   <w:style w:type="paragraph" w:default="1" w:styleId="Normal">
     <w:name w:val="Normal"/>
     <w:qFormat/>
+    <w:rsid w:val="00CE3E6E"/>
   </w:style>
   <w:style w:type="paragraph" w:styleId="Heading1">
     <w:name w:val="heading 1"/>
@@ -14551,6 +17706,51 @@
     <w:name w:val="citation-102"/>
     <w:basedOn w:val="DefaultParagraphFont"/>
     <w:rsid w:val="00187663"/>
+  </w:style>
+  <w:style w:type="paragraph" w:styleId="BalloonText">
+    <w:name w:val="Balloon Text"/>
+    <w:basedOn w:val="Normal"/>
+    <w:link w:val="BalloonTextChar"/>
+    <w:uiPriority w:val="99"/>
+    <w:semiHidden/>
+    <w:unhideWhenUsed/>
+    <w:rsid w:val="007C067F"/>
+    <w:pPr>
+      <w:spacing w:after="0" w:line="240" w:lineRule="auto"/>
+    </w:pPr>
+    <w:rPr>
+      <w:rFonts w:ascii="Tahoma" w:hAnsi="Tahoma" w:cs="Tahoma"/>
+      <w:sz w:val="16"/>
+      <w:szCs w:val="16"/>
+    </w:rPr>
+  </w:style>
+  <w:style w:type="character" w:customStyle="1" w:styleId="BalloonTextChar">
+    <w:name w:val="Balloon Text Char"/>
+    <w:basedOn w:val="DefaultParagraphFont"/>
+    <w:link w:val="BalloonText"/>
+    <w:uiPriority w:val="99"/>
+    <w:semiHidden/>
+    <w:rsid w:val="007C067F"/>
+    <w:rPr>
+      <w:rFonts w:ascii="Tahoma" w:hAnsi="Tahoma" w:cs="Tahoma"/>
+      <w:sz w:val="16"/>
+      <w:szCs w:val="16"/>
+    </w:rPr>
+  </w:style>
+  <w:style w:type="character" w:customStyle="1" w:styleId="citation-79">
+    <w:name w:val="citation-79"/>
+    <w:basedOn w:val="DefaultParagraphFont"/>
+    <w:rsid w:val="007C067F"/>
+  </w:style>
+  <w:style w:type="character" w:customStyle="1" w:styleId="citation-78">
+    <w:name w:val="citation-78"/>
+    <w:basedOn w:val="DefaultParagraphFont"/>
+    <w:rsid w:val="007C067F"/>
+  </w:style>
+  <w:style w:type="character" w:customStyle="1" w:styleId="citation-77">
+    <w:name w:val="citation-77"/>
+    <w:basedOn w:val="DefaultParagraphFont"/>
+    <w:rsid w:val="007C067F"/>
   </w:style>
 </w:styles>
 </file>

</xml_diff>